<commit_message>
add scp to Appendix F
</commit_message>
<xml_diff>
--- a/Monthly Report Generator SOP.docx
+++ b/Monthly Report Generator SOP.docx
@@ -1,6 +1,6 @@
 
 <file path=word/document.xml><?xml version="1.0" encoding="utf-8"?>
-<w:document xmlns:wpc="http://schemas.microsoft.com/office/word/2010/wordprocessingCanvas" xmlns:cx="http://schemas.microsoft.com/office/drawing/2014/chartex" xmlns:cx1="http://schemas.microsoft.com/office/drawing/2015/9/8/chartex" xmlns:cx2="http://schemas.microsoft.com/office/drawing/2015/10/21/chartex" xmlns:cx3="http://schemas.microsoft.com/office/drawing/2016/5/9/chartex" xmlns:cx4="http://schemas.microsoft.com/office/drawing/2016/5/10/chartex" xmlns:cx5="http://schemas.microsoft.com/office/drawing/2016/5/11/chartex" xmlns:cx6="http://schemas.microsoft.com/office/drawing/2016/5/12/chartex" xmlns:cx7="http://schemas.microsoft.com/office/drawing/2016/5/13/chartex" xmlns:cx8="http://schemas.microsoft.com/office/drawing/2016/5/14/chartex" xmlns:mc="http://schemas.openxmlformats.org/markup-compatibility/2006" xmlns:aink="http://schemas.microsoft.com/office/drawing/2016/ink" xmlns:am3d="http://schemas.microsoft.com/office/drawing/2017/model3d" xmlns:o="urn:schemas-microsoft-com:office:office" xmlns:r="http://schemas.openxmlformats.org/officeDocument/2006/relationships" xmlns:m="http://schemas.openxmlformats.org/officeDocument/2006/math" xmlns:v="urn:schemas-microsoft-com:vml" xmlns:wp14="http://schemas.microsoft.com/office/word/2010/wordprocessingDrawing" xmlns:wp="http://schemas.openxmlformats.org/drawingml/2006/wordprocessingDrawing" xmlns:w10="urn:schemas-microsoft-com:office:word" xmlns:w="http://schemas.openxmlformats.org/wordprocessingml/2006/main" xmlns:w14="http://schemas.microsoft.com/office/word/2010/wordml" xmlns:w15="http://schemas.microsoft.com/office/word/2012/wordml" xmlns:w16cex="http://schemas.microsoft.com/office/word/2018/wordml/cex" xmlns:w16cid="http://schemas.microsoft.com/office/word/2016/wordml/cid" xmlns:w16="http://schemas.microsoft.com/office/word/2018/wordml" xmlns:w16sdtdh="http://schemas.microsoft.com/office/word/2020/wordml/sdtdatahash" xmlns:w16se="http://schemas.microsoft.com/office/word/2015/wordml/symex" xmlns:wpg="http://schemas.microsoft.com/office/word/2010/wordprocessingGroup" xmlns:wpi="http://schemas.microsoft.com/office/word/2010/wordprocessingInk" xmlns:wne="http://schemas.microsoft.com/office/word/2006/wordml" xmlns:wps="http://schemas.microsoft.com/office/word/2010/wordprocessingShape" mc:Ignorable="w14 w15 w16se w16cid w16 w16cex w16sdtdh wp14">
+<w:document xmlns:wpc="http://schemas.microsoft.com/office/word/2010/wordprocessingCanvas" xmlns:cx="http://schemas.microsoft.com/office/drawing/2014/chartex" xmlns:cx1="http://schemas.microsoft.com/office/drawing/2015/9/8/chartex" xmlns:cx2="http://schemas.microsoft.com/office/drawing/2015/10/21/chartex" xmlns:cx3="http://schemas.microsoft.com/office/drawing/2016/5/9/chartex" xmlns:cx4="http://schemas.microsoft.com/office/drawing/2016/5/10/chartex" xmlns:cx5="http://schemas.microsoft.com/office/drawing/2016/5/11/chartex" xmlns:cx6="http://schemas.microsoft.com/office/drawing/2016/5/12/chartex" xmlns:cx7="http://schemas.microsoft.com/office/drawing/2016/5/13/chartex" xmlns:cx8="http://schemas.microsoft.com/office/drawing/2016/5/14/chartex" xmlns:mc="http://schemas.openxmlformats.org/markup-compatibility/2006" xmlns:aink="http://schemas.microsoft.com/office/drawing/2016/ink" xmlns:am3d="http://schemas.microsoft.com/office/drawing/2017/model3d" xmlns:o="urn:schemas-microsoft-com:office:office" xmlns:r="http://schemas.openxmlformats.org/officeDocument/2006/relationships" xmlns:m="http://schemas.openxmlformats.org/officeDocument/2006/math" xmlns:v="urn:schemas-microsoft-com:vml" xmlns:wp14="http://schemas.microsoft.com/office/word/2010/wordprocessingDrawing" xmlns:wp="http://schemas.openxmlformats.org/drawingml/2006/wordprocessingDrawing" xmlns:w10="urn:schemas-microsoft-com:office:word" xmlns:w="http://schemas.openxmlformats.org/wordprocessingml/2006/main" xmlns:w14="http://schemas.microsoft.com/office/word/2010/wordml" xmlns:w15="http://schemas.microsoft.com/office/word/2012/wordml" xmlns:w16cid="http://schemas.microsoft.com/office/word/2016/wordml/cid" xmlns:w16se="http://schemas.microsoft.com/office/word/2015/wordml/symex" xmlns:wpg="http://schemas.microsoft.com/office/word/2010/wordprocessingGroup" xmlns:wpi="http://schemas.microsoft.com/office/word/2010/wordprocessingInk" xmlns:wne="http://schemas.microsoft.com/office/word/2006/wordml" xmlns:wps="http://schemas.microsoft.com/office/word/2010/wordprocessingShape" mc:Ignorable="w14 w15 w16se w16cid wp14">
   <w:body>
     <w:p>
       <w:pPr>
@@ -526,9 +526,11 @@
         <w:tab/>
         <w:t>cd ~/BTIL/</w:t>
       </w:r>
+      <w:proofErr w:type="spellStart"/>
       <w:r>
         <w:t>processingsheets</w:t>
       </w:r>
+      <w:proofErr w:type="spellEnd"/>
     </w:p>
     <w:p>
       <w:pPr>
@@ -563,8 +565,13 @@
         <w:t>/</w:t>
       </w:r>
       <w:r>
-        <w:t>BTIL/processingsheets</w:t>
-      </w:r>
+        <w:t>BTIL/</w:t>
+      </w:r>
+      <w:proofErr w:type="spellStart"/>
+      <w:r>
+        <w:t>processingsheets</w:t>
+      </w:r>
+      <w:proofErr w:type="spellEnd"/>
       <w:r>
         <w:t>/</w:t>
       </w:r>
@@ -630,8 +637,13 @@
       </w:r>
       <w:r>
         <w:tab/>
-        <w:t>cd ~/BTIL/monthlyreports</w:t>
-      </w:r>
+        <w:t>cd ~/BTIL/</w:t>
+      </w:r>
+      <w:proofErr w:type="spellStart"/>
+      <w:r>
+        <w:t>monthlyreports</w:t>
+      </w:r>
+      <w:proofErr w:type="spellEnd"/>
     </w:p>
     <w:p>
       <w:pPr>
@@ -735,15 +747,7 @@
         </w:numPr>
       </w:pPr>
       <w:r>
-        <w:t xml:space="preserve">Output files </w:t>
-      </w:r>
-      <w:proofErr w:type="gramStart"/>
-      <w:r>
-        <w:t>will be automatically be</w:t>
-      </w:r>
-      <w:proofErr w:type="gramEnd"/>
-      <w:r>
-        <w:t xml:space="preserve"> generated in respective directories</w:t>
+        <w:t>Output files will be automatically be generated in respective directories</w:t>
       </w:r>
     </w:p>
     <w:p>
@@ -862,9 +866,11 @@
         <w:tab/>
         <w:t>cd ~/BTIL/</w:t>
       </w:r>
+      <w:proofErr w:type="spellStart"/>
       <w:r>
         <w:t>monthlyreports</w:t>
       </w:r>
+      <w:proofErr w:type="spellEnd"/>
     </w:p>
     <w:p>
       <w:pPr>
@@ -905,10 +911,12 @@
       <w:r>
         <w:t>./</w:t>
       </w:r>
+      <w:proofErr w:type="spellStart"/>
       <w:proofErr w:type="gramEnd"/>
       <w:r>
         <w:t>reportgenerator</w:t>
       </w:r>
+      <w:proofErr w:type="spellEnd"/>
     </w:p>
     <w:p>
       <w:pPr>
@@ -1171,7 +1179,15 @@
       </w:r>
       <w:r>
         <w:tab/>
-        <w:t>cd ~/BTIL/monthlyreports/</w:t>
+        <w:t>cd ~/BTIL/</w:t>
+      </w:r>
+      <w:proofErr w:type="spellStart"/>
+      <w:r>
+        <w:t>monthlyreports</w:t>
+      </w:r>
+      <w:proofErr w:type="spellEnd"/>
+      <w:r>
+        <w:t>/</w:t>
       </w:r>
     </w:p>
     <w:p>
@@ -1190,7 +1206,14 @@
       </w:r>
       <w:r>
         <w:tab/>
-        <w:t>sudo apt update</w:t>
+      </w:r>
+      <w:proofErr w:type="spellStart"/>
+      <w:r>
+        <w:t>sudo</w:t>
+      </w:r>
+      <w:proofErr w:type="spellEnd"/>
+      <w:r>
+        <w:t xml:space="preserve"> apt update</w:t>
       </w:r>
     </w:p>
     <w:p>
@@ -1221,7 +1244,14 @@
       </w:r>
       <w:r>
         <w:tab/>
-        <w:t>sudo apt upgrade -y</w:t>
+      </w:r>
+      <w:proofErr w:type="spellStart"/>
+      <w:r>
+        <w:t>sudo</w:t>
+      </w:r>
+      <w:proofErr w:type="spellEnd"/>
+      <w:r>
+        <w:t xml:space="preserve"> apt upgrade -y</w:t>
       </w:r>
     </w:p>
     <w:p>
@@ -1320,15 +1350,7 @@
         <w:ind w:left="360"/>
       </w:pPr>
       <w:r>
-        <w:t xml:space="preserve">Skip this step if running on a Linux system already. Otherwise, </w:t>
-      </w:r>
-      <w:proofErr w:type="gramStart"/>
-      <w:r>
-        <w:t>continue on</w:t>
-      </w:r>
-      <w:proofErr w:type="gramEnd"/>
-      <w:r>
-        <w:t xml:space="preserve"> Windows 10/11.</w:t>
+        <w:t>Skip this step if running on a Linux system already. Otherwise, continue on Windows 10/11.</w:t>
       </w:r>
     </w:p>
     <w:p>
@@ -1345,7 +1367,15 @@
         </w:numPr>
       </w:pPr>
       <w:r>
-        <w:t>Run Powershell as an administrator</w:t>
+        <w:t xml:space="preserve">Run </w:t>
+      </w:r>
+      <w:proofErr w:type="spellStart"/>
+      <w:r>
+        <w:t>Powershell</w:t>
+      </w:r>
+      <w:proofErr w:type="spellEnd"/>
+      <w:r>
+        <w:t xml:space="preserve"> as an administrator</w:t>
       </w:r>
     </w:p>
     <w:p>
@@ -1364,7 +1394,14 @@
       </w:r>
       <w:r>
         <w:tab/>
-        <w:t xml:space="preserve">wsl </w:t>
+      </w:r>
+      <w:proofErr w:type="spellStart"/>
+      <w:r>
+        <w:t>wsl</w:t>
+      </w:r>
+      <w:proofErr w:type="spellEnd"/>
+      <w:r>
+        <w:t xml:space="preserve"> </w:t>
       </w:r>
       <w:r>
         <w:t>--</w:t>
@@ -1473,7 +1510,14 @@
       </w:r>
       <w:r>
         <w:tab/>
-        <w:t>sudo apt update</w:t>
+      </w:r>
+      <w:proofErr w:type="spellStart"/>
+      <w:r>
+        <w:t>sudo</w:t>
+      </w:r>
+      <w:proofErr w:type="spellEnd"/>
+      <w:r>
+        <w:t xml:space="preserve"> apt update</w:t>
       </w:r>
     </w:p>
     <w:p>
@@ -1504,7 +1548,14 @@
       </w:r>
       <w:r>
         <w:tab/>
-        <w:t>sudo apt upgrade -y</w:t>
+      </w:r>
+      <w:proofErr w:type="spellStart"/>
+      <w:r>
+        <w:t>sudo</w:t>
+      </w:r>
+      <w:proofErr w:type="spellEnd"/>
+      <w:r>
+        <w:t xml:space="preserve"> apt upgrade -y</w:t>
       </w:r>
     </w:p>
     <w:p>
@@ -1523,7 +1574,14 @@
       </w:r>
       <w:r>
         <w:tab/>
-        <w:t>sudo apt install g++</w:t>
+      </w:r>
+      <w:proofErr w:type="spellStart"/>
+      <w:r>
+        <w:t>sudo</w:t>
+      </w:r>
+      <w:proofErr w:type="spellEnd"/>
+      <w:r>
+        <w:t xml:space="preserve"> apt install g++</w:t>
       </w:r>
     </w:p>
     <w:p>
@@ -1542,7 +1600,14 @@
       </w:r>
       <w:r>
         <w:tab/>
-        <w:t xml:space="preserve">sudo apt install </w:t>
+      </w:r>
+      <w:proofErr w:type="spellStart"/>
+      <w:r>
+        <w:t>sudo</w:t>
+      </w:r>
+      <w:proofErr w:type="spellEnd"/>
+      <w:r>
+        <w:t xml:space="preserve"> apt install </w:t>
       </w:r>
       <w:r>
         <w:t>make</w:t>
@@ -1564,7 +1629,14 @@
       </w:r>
       <w:r>
         <w:tab/>
-        <w:t>sudo apt install git</w:t>
+      </w:r>
+      <w:proofErr w:type="spellStart"/>
+      <w:r>
+        <w:t>sudo</w:t>
+      </w:r>
+      <w:proofErr w:type="spellEnd"/>
+      <w:r>
+        <w:t xml:space="preserve"> apt install git</w:t>
       </w:r>
     </w:p>
     <w:p>
@@ -1609,8 +1681,13 @@
       <w:pPr>
         <w:ind w:left="1440"/>
       </w:pPr>
-      <w:r>
-        <w:t>mkdir BTIL</w:t>
+      <w:proofErr w:type="spellStart"/>
+      <w:r>
+        <w:t>mkdir</w:t>
+      </w:r>
+      <w:proofErr w:type="spellEnd"/>
+      <w:r>
+        <w:t xml:space="preserve"> BTIL</w:t>
       </w:r>
     </w:p>
     <w:p>
@@ -1625,16 +1702,31 @@
       <w:pPr>
         <w:ind w:left="1440"/>
       </w:pPr>
-      <w:r>
-        <w:t>mkdir processingsheets</w:t>
-      </w:r>
+      <w:proofErr w:type="spellStart"/>
+      <w:r>
+        <w:t>mkdir</w:t>
+      </w:r>
+      <w:proofErr w:type="spellEnd"/>
+      <w:r>
+        <w:t xml:space="preserve"> </w:t>
+      </w:r>
+      <w:proofErr w:type="spellStart"/>
+      <w:r>
+        <w:t>processingsheets</w:t>
+      </w:r>
+      <w:proofErr w:type="spellEnd"/>
     </w:p>
     <w:p>
       <w:pPr>
         <w:ind w:left="1440"/>
       </w:pPr>
-      <w:r>
-        <w:t xml:space="preserve">mkdir </w:t>
+      <w:proofErr w:type="spellStart"/>
+      <w:r>
+        <w:t>mkdir</w:t>
+      </w:r>
+      <w:proofErr w:type="spellEnd"/>
+      <w:r>
+        <w:t xml:space="preserve"> </w:t>
       </w:r>
       <w:r>
         <w:t>reports</w:t>
@@ -1645,31 +1737,51 @@
         <w:ind w:left="1440"/>
       </w:pPr>
       <w:r>
-        <w:t>cd processingsheets</w:t>
-      </w:r>
+        <w:t xml:space="preserve">cd </w:t>
+      </w:r>
+      <w:proofErr w:type="spellStart"/>
+      <w:r>
+        <w:t>processingsheets</w:t>
+      </w:r>
+      <w:proofErr w:type="spellEnd"/>
     </w:p>
     <w:p>
       <w:pPr>
         <w:ind w:left="1440"/>
       </w:pPr>
-      <w:r>
-        <w:t>mkdir blood</w:t>
+      <w:proofErr w:type="spellStart"/>
+      <w:r>
+        <w:t>mkdir</w:t>
+      </w:r>
+      <w:proofErr w:type="spellEnd"/>
+      <w:r>
+        <w:t xml:space="preserve"> blood</w:t>
       </w:r>
     </w:p>
     <w:p>
       <w:pPr>
         <w:ind w:left="1440"/>
       </w:pPr>
-      <w:r>
-        <w:t>mkdir stool</w:t>
+      <w:proofErr w:type="spellStart"/>
+      <w:r>
+        <w:t>mkdir</w:t>
+      </w:r>
+      <w:proofErr w:type="spellEnd"/>
+      <w:r>
+        <w:t xml:space="preserve"> stool</w:t>
       </w:r>
     </w:p>
     <w:p>
       <w:pPr>
         <w:ind w:left="1440"/>
       </w:pPr>
-      <w:r>
-        <w:t>mkdir tissue</w:t>
+      <w:proofErr w:type="spellStart"/>
+      <w:r>
+        <w:t>mkdir</w:t>
+      </w:r>
+      <w:proofErr w:type="spellEnd"/>
+      <w:r>
+        <w:t xml:space="preserve"> tissue</w:t>
       </w:r>
     </w:p>
     <w:p>
@@ -1695,24 +1807,39 @@
       <w:pPr>
         <w:ind w:left="1440"/>
       </w:pPr>
-      <w:r>
-        <w:t>mkdir blood</w:t>
+      <w:proofErr w:type="spellStart"/>
+      <w:r>
+        <w:t>mkdir</w:t>
+      </w:r>
+      <w:proofErr w:type="spellEnd"/>
+      <w:r>
+        <w:t xml:space="preserve"> blood</w:t>
       </w:r>
     </w:p>
     <w:p>
       <w:pPr>
         <w:ind w:left="1440"/>
       </w:pPr>
-      <w:r>
-        <w:t>mkdir stool</w:t>
+      <w:proofErr w:type="spellStart"/>
+      <w:r>
+        <w:t>mkdir</w:t>
+      </w:r>
+      <w:proofErr w:type="spellEnd"/>
+      <w:r>
+        <w:t xml:space="preserve"> stool</w:t>
       </w:r>
     </w:p>
     <w:p>
       <w:pPr>
         <w:ind w:left="1440"/>
       </w:pPr>
-      <w:r>
-        <w:t>mkdir tissue</w:t>
+      <w:proofErr w:type="spellStart"/>
+      <w:r>
+        <w:t>mkdir</w:t>
+      </w:r>
+      <w:proofErr w:type="spellEnd"/>
+      <w:r>
+        <w:t xml:space="preserve"> tissue</w:t>
       </w:r>
     </w:p>
     <w:p>
@@ -1842,10 +1969,25 @@
       </w:r>
       <w:r>
         <w:tab/>
-        <w:t>ssh-keygen</w:t>
-      </w:r>
-      <w:r>
-        <w:t xml:space="preserve"> -t rsa -b 4096</w:t>
+      </w:r>
+      <w:proofErr w:type="spellStart"/>
+      <w:r>
+        <w:t>ssh</w:t>
+      </w:r>
+      <w:proofErr w:type="spellEnd"/>
+      <w:r>
+        <w:t>-keygen</w:t>
+      </w:r>
+      <w:r>
+        <w:t xml:space="preserve"> -t </w:t>
+      </w:r>
+      <w:proofErr w:type="spellStart"/>
+      <w:r>
+        <w:t>rsa</w:t>
+      </w:r>
+      <w:proofErr w:type="spellEnd"/>
+      <w:r>
+        <w:t xml:space="preserve"> -b 4096</w:t>
       </w:r>
     </w:p>
     <w:p>
@@ -1857,15 +1999,7 @@
         </w:numPr>
       </w:pPr>
       <w:r>
-        <w:t xml:space="preserve">Press </w:t>
-      </w:r>
-      <w:proofErr w:type="gramStart"/>
-      <w:r>
-        <w:t>enter</w:t>
-      </w:r>
-      <w:proofErr w:type="gramEnd"/>
-      <w:r>
-        <w:t xml:space="preserve"> to follow default settings</w:t>
+        <w:t>Press enter to follow default settings</w:t>
       </w:r>
     </w:p>
     <w:p>
@@ -1896,8 +2030,13 @@
       </w:r>
       <w:r>
         <w:tab/>
-        <w:t>cd ~/.ssh</w:t>
-      </w:r>
+        <w:t>cd ~/.</w:t>
+      </w:r>
+      <w:proofErr w:type="spellStart"/>
+      <w:r>
+        <w:t>ssh</w:t>
+      </w:r>
+      <w:proofErr w:type="spellEnd"/>
     </w:p>
     <w:p>
       <w:pPr>
@@ -1932,8 +2071,13 @@
       <w:r>
         <w:t xml:space="preserve">the entire file beginning at </w:t>
       </w:r>
-      <w:r>
-        <w:t>ssh-rsa and ending at &lt;user&gt;@&lt;device&gt;</w:t>
+      <w:proofErr w:type="spellStart"/>
+      <w:r>
+        <w:t>ssh-rsa</w:t>
+      </w:r>
+      <w:proofErr w:type="spellEnd"/>
+      <w:r>
+        <w:t xml:space="preserve"> and ending at &lt;user&gt;@&lt;device&gt;</w:t>
       </w:r>
     </w:p>
     <w:p>
@@ -2058,7 +2202,15 @@
         </w:numPr>
       </w:pPr>
       <w:r>
-        <w:t>Make sure your account is added to the GuerrieroLab group on GitHub</w:t>
+        <w:t xml:space="preserve">Make sure your account is added to the </w:t>
+      </w:r>
+      <w:proofErr w:type="spellStart"/>
+      <w:r>
+        <w:t>GuerrieroLab</w:t>
+      </w:r>
+      <w:proofErr w:type="spellEnd"/>
+      <w:r>
+        <w:t xml:space="preserve"> group on GitHub</w:t>
       </w:r>
     </w:p>
     <w:p>
@@ -2088,7 +2240,15 @@
         </w:numPr>
       </w:pPr>
       <w:r>
-        <w:t>Go to the monthlyreports repository</w:t>
+        <w:t xml:space="preserve">Go to the </w:t>
+      </w:r>
+      <w:proofErr w:type="spellStart"/>
+      <w:r>
+        <w:t>monthlyreports</w:t>
+      </w:r>
+      <w:proofErr w:type="spellEnd"/>
+      <w:r>
+        <w:t xml:space="preserve"> repository</w:t>
       </w:r>
     </w:p>
     <w:p>
@@ -2151,17 +2311,32 @@
       <w:pPr>
         <w:ind w:left="720" w:firstLine="720"/>
       </w:pPr>
-      <w:r>
-        <w:t>mkdir monthlyreports</w:t>
-      </w:r>
+      <w:proofErr w:type="spellStart"/>
+      <w:r>
+        <w:t>mkdir</w:t>
+      </w:r>
+      <w:proofErr w:type="spellEnd"/>
+      <w:r>
+        <w:t xml:space="preserve"> </w:t>
+      </w:r>
+      <w:proofErr w:type="spellStart"/>
+      <w:r>
+        <w:t>monthlyreports</w:t>
+      </w:r>
+      <w:proofErr w:type="spellEnd"/>
     </w:p>
     <w:p>
       <w:pPr>
         <w:ind w:left="720" w:firstLine="720"/>
       </w:pPr>
       <w:r>
-        <w:t>cd monthlyreports</w:t>
-      </w:r>
+        <w:t xml:space="preserve">cd </w:t>
+      </w:r>
+      <w:proofErr w:type="spellStart"/>
+      <w:r>
+        <w:t>monthlyreports</w:t>
+      </w:r>
+      <w:proofErr w:type="spellEnd"/>
     </w:p>
     <w:p>
       <w:pPr>
@@ -2169,8 +2344,13 @@
       </w:pPr>
       <w:r>
         <w:lastRenderedPageBreak/>
-        <w:t>git init</w:t>
-      </w:r>
+        <w:t xml:space="preserve">git </w:t>
+      </w:r>
+      <w:proofErr w:type="spellStart"/>
+      <w:r>
+        <w:t>init</w:t>
+      </w:r>
+      <w:proofErr w:type="spellEnd"/>
     </w:p>
     <w:p>
       <w:pPr>
@@ -2245,8 +2425,13 @@
         <w:tab/>
       </w:r>
       <w:r>
-        <w:t>cd ~/BTIL/monthlyreports</w:t>
-      </w:r>
+        <w:t>cd ~/BTIL/</w:t>
+      </w:r>
+      <w:proofErr w:type="spellStart"/>
+      <w:r>
+        <w:t>monthlyreports</w:t>
+      </w:r>
+      <w:proofErr w:type="spellEnd"/>
     </w:p>
     <w:p>
       <w:pPr>
@@ -2312,8 +2497,13 @@
         </w:numPr>
       </w:pPr>
       <w:r>
-        <w:t>There should be a file called reportgenerator</w:t>
-      </w:r>
+        <w:t xml:space="preserve">There should be a file called </w:t>
+      </w:r>
+      <w:proofErr w:type="spellStart"/>
+      <w:r>
+        <w:t>reportgenerator</w:t>
+      </w:r>
+      <w:proofErr w:type="spellEnd"/>
     </w:p>
     <w:p/>
     <w:p/>
@@ -2703,15 +2893,7 @@
         <w:ind w:left="360"/>
       </w:pPr>
       <w:r>
-        <w:t xml:space="preserve">Once the sheets are updated, save each individual sheet/tab as a CSV (comma delimited) file. Save them in their respective folders for blood, stool, and tissue which </w:t>
-      </w:r>
-      <w:proofErr w:type="gramStart"/>
-      <w:r>
-        <w:t>are located in</w:t>
-      </w:r>
-      <w:proofErr w:type="gramEnd"/>
-      <w:r>
-        <w:t xml:space="preserve"> the same path on the server.</w:t>
+        <w:t>Once the sheets are updated, save each individual sheet/tab as a CSV (comma delimited) file. Save them in their respective folders for blood, stool, and tissue which are located in the same path on the server.</w:t>
       </w:r>
       <w:r>
         <w:t xml:space="preserve"> See step 1 of this appendix for the file type to save as in Excel. You can name these sheets however you want, but it is easiest to do</w:t>
@@ -2752,7 +2934,15 @@
         </w:rPr>
       </w:pPr>
       <w:r>
-        <w:t>Copy these files to the processingsheets/blood</w:t>
+        <w:t xml:space="preserve">Copy these files to the </w:t>
+      </w:r>
+      <w:proofErr w:type="spellStart"/>
+      <w:r>
+        <w:t>processingsheets</w:t>
+      </w:r>
+      <w:proofErr w:type="spellEnd"/>
+      <w:r>
+        <w:t>/blood</w:t>
       </w:r>
       <w:r>
         <w:t>, stool, and tissue folders in your Linux system.</w:t>
@@ -2930,7 +3120,15 @@
         <w:t>, /home/&lt;user&gt;/</w:t>
       </w:r>
       <w:r>
-        <w:t>BTIL/processingsheets/blood/&lt;filename&gt;.csv</w:t>
+        <w:t>BTIL/</w:t>
+      </w:r>
+      <w:proofErr w:type="spellStart"/>
+      <w:r>
+        <w:t>processingsheets</w:t>
+      </w:r>
+      <w:proofErr w:type="spellEnd"/>
+      <w:r>
+        <w:t>/blood/&lt;filename&gt;.csv</w:t>
       </w:r>
       <w:r>
         <w:t>)</w:t>
@@ -3018,15 +3216,25 @@
           <w:numId w:val="28"/>
         </w:numPr>
       </w:pPr>
+      <w:proofErr w:type="spellStart"/>
       <w:r>
         <w:t>OncID</w:t>
       </w:r>
+      <w:proofErr w:type="spellEnd"/>
       <w:r>
         <w:tab/>
         <w:t>:</w:t>
       </w:r>
       <w:r>
-        <w:t xml:space="preserve"> sorts numerically from lowest to highest by OnCore ID</w:t>
+        <w:t xml:space="preserve"> sorts numerically from lowest to highest by </w:t>
+      </w:r>
+      <w:proofErr w:type="spellStart"/>
+      <w:r>
+        <w:t>OnCore</w:t>
+      </w:r>
+      <w:proofErr w:type="spellEnd"/>
+      <w:r>
+        <w:t xml:space="preserve"> ID</w:t>
       </w:r>
     </w:p>
     <w:p>
@@ -3356,7 +3564,15 @@
         </w:numPr>
       </w:pPr>
       <w:r>
-        <w:t>Enter the year in format yyyy and press Enter (</w:t>
+        <w:t xml:space="preserve">Enter the year in format </w:t>
+      </w:r>
+      <w:proofErr w:type="spellStart"/>
+      <w:r>
+        <w:t>yyyy</w:t>
+      </w:r>
+      <w:proofErr w:type="spellEnd"/>
+      <w:r>
+        <w:t xml:space="preserve"> and press Enter (</w:t>
       </w:r>
       <w:r>
         <w:rPr>
@@ -3512,9 +3728,11 @@
         <w:tab/>
         <w:t>cd ~/BTIL/</w:t>
       </w:r>
+      <w:proofErr w:type="spellStart"/>
       <w:r>
         <w:t>monthlyreports</w:t>
       </w:r>
+      <w:proofErr w:type="spellEnd"/>
     </w:p>
     <w:p>
       <w:pPr>
@@ -3667,14 +3885,24 @@
         <w:t>P</w:t>
       </w:r>
       <w:r>
-        <w:t>ress “i” on the keyboard one time</w:t>
+        <w:t>ress “</w:t>
+      </w:r>
+      <w:proofErr w:type="spellStart"/>
+      <w:r>
+        <w:t>i</w:t>
+      </w:r>
+      <w:proofErr w:type="spellEnd"/>
+      <w:r>
+        <w:t>” on the keyboard one time</w:t>
       </w:r>
       <w:r>
         <w:t xml:space="preserve"> (</w:t>
       </w:r>
+      <w:proofErr w:type="spellStart"/>
       <w:r>
         <w:t>i</w:t>
       </w:r>
+      <w:proofErr w:type="spellEnd"/>
       <w:r>
         <w:t xml:space="preserve"> stands for </w:t>
       </w:r>
@@ -3783,7 +4011,7 @@
               </wp:anchor>
             </w:drawing>
           </mc:Choice>
-          <mc:Fallback>
+          <mc:Fallback xmlns:w16sdtdh="http://schemas.microsoft.com/office/word/2020/wordml/sdtdatahash" xmlns:w16="http://schemas.microsoft.com/office/word/2018/wordml" xmlns:w16cex="http://schemas.microsoft.com/office/word/2018/wordml/cex">
             <w:pict>
               <v:shapetype w14:anchorId="6F599A35" id="_x0000_t32" coordsize="21600,21600" o:spt="32" o:oned="t" path="m,l21600,21600e" filled="f">
                 <v:path arrowok="t" fillok="f" o:connecttype="none"/>
@@ -3863,7 +4091,7 @@
               </wp:anchor>
             </w:drawing>
           </mc:Choice>
-          <mc:Fallback>
+          <mc:Fallback xmlns:w16sdtdh="http://schemas.microsoft.com/office/word/2020/wordml/sdtdatahash" xmlns:w16="http://schemas.microsoft.com/office/word/2018/wordml" xmlns:w16cex="http://schemas.microsoft.com/office/word/2018/wordml/cex">
             <w:pict>
               <v:rect w14:anchorId="4BCA7DF6" id="Rectangle 6" o:spid="_x0000_s1026" style="position:absolute;margin-left:52.8pt;margin-top:237.6pt;width:51.9pt;height:12.3pt;z-index:251659264;visibility:visible;mso-wrap-style:square;mso-wrap-distance-left:9pt;mso-wrap-distance-top:0;mso-wrap-distance-right:9pt;mso-wrap-distance-bottom:0;mso-position-horizontal:absolute;mso-position-horizontal-relative:text;mso-position-vertical:absolute;mso-position-vertical-relative:text;v-text-anchor:middle" o:gfxdata="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" filled="f" strokecolor="red" strokeweight="1pt"/>
             </w:pict>
@@ -4063,7 +4291,7 @@
               </wp:anchor>
             </w:drawing>
           </mc:Choice>
-          <mc:Fallback>
+          <mc:Fallback xmlns:w16sdtdh="http://schemas.microsoft.com/office/word/2020/wordml/sdtdatahash" xmlns:w16="http://schemas.microsoft.com/office/word/2018/wordml" xmlns:w16cex="http://schemas.microsoft.com/office/word/2018/wordml/cex">
             <w:pict>
               <v:rect w14:anchorId="098129BC" id="Rectangle 17" o:spid="_x0000_s1026" style="position:absolute;margin-left:69pt;margin-top:234.3pt;width:162.9pt;height:9pt;z-index:251668480;visibility:visible;mso-wrap-style:square;mso-wrap-distance-left:9pt;mso-wrap-distance-top:0;mso-wrap-distance-right:9pt;mso-wrap-distance-bottom:0;mso-position-horizontal:absolute;mso-position-horizontal-relative:text;mso-position-vertical:absolute;mso-position-vertical-relative:text;v-text-anchor:middle" o:gfxdata="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" filled="f" strokecolor="red" strokeweight="1pt"/>
             </w:pict>
@@ -4137,7 +4365,7 @@
               </wp:anchor>
             </w:drawing>
           </mc:Choice>
-          <mc:Fallback>
+          <mc:Fallback xmlns:w16sdtdh="http://schemas.microsoft.com/office/word/2020/wordml/sdtdatahash" xmlns:w16="http://schemas.microsoft.com/office/word/2018/wordml" xmlns:w16cex="http://schemas.microsoft.com/office/word/2018/wordml/cex">
             <w:pict>
               <v:rect w14:anchorId="31A4E9B9" id="Rectangle 16" o:spid="_x0000_s1026" style="position:absolute;margin-left:67.5pt;margin-top:186.3pt;width:162.9pt;height:9pt;z-index:251666432;visibility:visible;mso-wrap-style:square;mso-wrap-distance-left:9pt;mso-wrap-distance-top:0;mso-wrap-distance-right:9pt;mso-wrap-distance-bottom:0;mso-position-horizontal:absolute;mso-position-horizontal-relative:text;mso-position-vertical:absolute;mso-position-vertical-relative:text;v-text-anchor:middle" o:gfxdata="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" filled="f" strokecolor="red" strokeweight="1pt"/>
             </w:pict>
@@ -4211,7 +4439,7 @@
               </wp:anchor>
             </w:drawing>
           </mc:Choice>
-          <mc:Fallback>
+          <mc:Fallback xmlns:w16sdtdh="http://schemas.microsoft.com/office/word/2020/wordml/sdtdatahash" xmlns:w16="http://schemas.microsoft.com/office/word/2018/wordml" xmlns:w16cex="http://schemas.microsoft.com/office/word/2018/wordml/cex">
             <w:pict>
               <v:rect w14:anchorId="68D73E9F" id="Rectangle 15" o:spid="_x0000_s1026" style="position:absolute;margin-left:69pt;margin-top:138.3pt;width:162.9pt;height:9pt;z-index:251664384;visibility:visible;mso-wrap-style:square;mso-wrap-distance-left:9pt;mso-wrap-distance-top:0;mso-wrap-distance-right:9pt;mso-wrap-distance-bottom:0;mso-position-horizontal:absolute;mso-position-horizontal-relative:text;mso-position-vertical:absolute;mso-position-vertical-relative:text;v-text-anchor:middle" o:gfxdata="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" filled="f" strokecolor="red" strokeweight="1pt"/>
             </w:pict>
@@ -4288,7 +4516,7 @@
               </wp:anchor>
             </w:drawing>
           </mc:Choice>
-          <mc:Fallback>
+          <mc:Fallback xmlns:w16sdtdh="http://schemas.microsoft.com/office/word/2020/wordml/sdtdatahash" xmlns:w16="http://schemas.microsoft.com/office/word/2018/wordml" xmlns:w16cex="http://schemas.microsoft.com/office/word/2018/wordml/cex">
             <w:pict>
               <v:rect w14:anchorId="12972042" id="Rectangle 14" o:spid="_x0000_s1026" style="position:absolute;margin-left:54pt;margin-top:57.3pt;width:48.6pt;height:22.5pt;z-index:251663360;visibility:visible;mso-wrap-style:square;mso-width-percent:0;mso-wrap-distance-left:9pt;mso-wrap-distance-top:0;mso-wrap-distance-right:9pt;mso-wrap-distance-bottom:0;mso-position-horizontal:absolute;mso-position-horizontal-relative:text;mso-position-vertical:absolute;mso-position-vertical-relative:text;mso-width-percent:0;mso-width-relative:margin;v-text-anchor:middle" o:gfxdata="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" filled="f" strokecolor="red" strokeweight="1pt"/>
             </w:pict>
@@ -4362,7 +4590,7 @@
               </wp:anchor>
             </w:drawing>
           </mc:Choice>
-          <mc:Fallback>
+          <mc:Fallback xmlns:w16sdtdh="http://schemas.microsoft.com/office/word/2020/wordml/sdtdatahash" xmlns:w16="http://schemas.microsoft.com/office/word/2018/wordml" xmlns:w16cex="http://schemas.microsoft.com/office/word/2018/wordml/cex">
             <w:pict>
               <v:rect w14:anchorId="183EEC8B" id="Rectangle 13" o:spid="_x0000_s1026" style="position:absolute;margin-left:55.2pt;margin-top:23.7pt;width:52.2pt;height:22.5pt;z-index:251661312;visibility:visible;mso-wrap-style:square;mso-wrap-distance-left:9pt;mso-wrap-distance-top:0;mso-wrap-distance-right:9pt;mso-wrap-distance-bottom:0;mso-position-horizontal:absolute;mso-position-horizontal-relative:text;mso-position-vertical:absolute;mso-position-vertical-relative:text;v-text-anchor:middle" o:gfxdata="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" filled="f" strokecolor="red" strokeweight="1pt"/>
             </w:pict>
@@ -4548,8 +4776,13 @@
       <w:proofErr w:type="gramStart"/>
       <w:r>
         <w:tab/>
-        <w:t>:wq</w:t>
-      </w:r>
+        <w:t>:</w:t>
+      </w:r>
+      <w:proofErr w:type="spellStart"/>
+      <w:r>
+        <w:t>wq</w:t>
+      </w:r>
+      <w:proofErr w:type="spellEnd"/>
       <w:proofErr w:type="gramEnd"/>
     </w:p>
     <w:p>
@@ -4623,7 +4856,7 @@
               </wp:anchor>
             </w:drawing>
           </mc:Choice>
-          <mc:Fallback>
+          <mc:Fallback xmlns:w16sdtdh="http://schemas.microsoft.com/office/word/2020/wordml/sdtdatahash" xmlns:w16="http://schemas.microsoft.com/office/word/2018/wordml" xmlns:w16cex="http://schemas.microsoft.com/office/word/2018/wordml/cex">
             <w:pict>
               <v:shape w14:anchorId="17C6E850" id="Straight Arrow Connector 20" o:spid="_x0000_s1026" type="#_x0000_t32" style="position:absolute;margin-left:77.4pt;margin-top:233.4pt;width:27.9pt;height:4.5pt;flip:x;z-index:251670528;visibility:visible;mso-wrap-style:square;mso-wrap-distance-left:9pt;mso-wrap-distance-top:0;mso-wrap-distance-right:9pt;mso-wrap-distance-bottom:0;mso-position-horizontal:absolute;mso-position-horizontal-relative:text;mso-position-vertical:absolute;mso-position-vertical-relative:text" o:gfxdata="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" strokecolor="red" strokeweight=".5pt">
                 <v:stroke endarrow="block" joinstyle="miter"/>
@@ -4701,7 +4934,7 @@
               </wp:anchor>
             </w:drawing>
           </mc:Choice>
-          <mc:Fallback>
+          <mc:Fallback xmlns:w16sdtdh="http://schemas.microsoft.com/office/word/2020/wordml/sdtdatahash" xmlns:w16="http://schemas.microsoft.com/office/word/2018/wordml" xmlns:w16cex="http://schemas.microsoft.com/office/word/2018/wordml/cex">
             <w:pict>
               <v:rect w14:anchorId="3C96EB68" id="Rectangle 19" o:spid="_x0000_s1026" style="position:absolute;margin-left:54pt;margin-top:234pt;width:16.8pt;height:10.05pt;z-index:251669504;visibility:visible;mso-wrap-style:square;mso-wrap-distance-left:9pt;mso-wrap-distance-top:0;mso-wrap-distance-right:9pt;mso-wrap-distance-bottom:0;mso-position-horizontal:absolute;mso-position-horizontal-relative:text;mso-position-vertical:absolute;mso-position-vertical-relative:text;v-text-anchor:middle" o:gfxdata="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" filled="f" strokecolor="red" strokeweight="1pt"/>
             </w:pict>
@@ -5118,9 +5351,11 @@
             <w:tcW w:w="1550" w:type="dxa"/>
           </w:tcPr>
           <w:p>
+            <w:proofErr w:type="spellStart"/>
             <w:r>
               <w:t>ll</w:t>
             </w:r>
+            <w:proofErr w:type="spellEnd"/>
           </w:p>
         </w:tc>
         <w:tc>
@@ -5202,9 +5437,11 @@
             <w:tcW w:w="1550" w:type="dxa"/>
           </w:tcPr>
           <w:p>
+            <w:proofErr w:type="spellStart"/>
             <w:r>
               <w:t>mkdir</w:t>
             </w:r>
+            <w:proofErr w:type="spellEnd"/>
           </w:p>
         </w:tc>
         <w:tc>
@@ -5294,8 +5531,63 @@
             <w:tcW w:w="1550" w:type="dxa"/>
           </w:tcPr>
           <w:p>
+            <w:proofErr w:type="spellStart"/>
             <w:r>
-              <w:t>ssh-keygen</w:t>
+              <w:t>scp</w:t>
+            </w:r>
+            <w:proofErr w:type="spellEnd"/>
+          </w:p>
+        </w:tc>
+        <w:tc>
+          <w:tcPr>
+            <w:tcW w:w="1955" w:type="dxa"/>
+          </w:tcPr>
+          <w:p>
+            <w:r>
+              <w:t>Secure Copy</w:t>
+            </w:r>
+            <w:r>
+              <w:t xml:space="preserve"> (remote files)</w:t>
+            </w:r>
+          </w:p>
+        </w:tc>
+        <w:tc>
+          <w:tcPr>
+            <w:tcW w:w="1350" w:type="dxa"/>
+          </w:tcPr>
+          <w:p>
+            <w:r>
+              <w:t>-r</w:t>
+            </w:r>
+          </w:p>
+        </w:tc>
+        <w:tc>
+          <w:tcPr>
+            <w:tcW w:w="4495" w:type="dxa"/>
+          </w:tcPr>
+          <w:p>
+            <w:r>
+              <w:t xml:space="preserve">Copies from &lt;source&gt; to &lt;destination&gt;. Can use remote source and/or destination. </w:t>
+            </w:r>
+            <w:r>
+              <w:t>Use -r to copy a directory</w:t>
+            </w:r>
+          </w:p>
+        </w:tc>
+      </w:tr>
+      <w:tr>
+        <w:tc>
+          <w:tcPr>
+            <w:tcW w:w="1550" w:type="dxa"/>
+          </w:tcPr>
+          <w:p>
+            <w:proofErr w:type="spellStart"/>
+            <w:r>
+              <w:t>ssh</w:t>
+            </w:r>
+            <w:proofErr w:type="spellEnd"/>
+            <w:r>
+              <w:t>-keygen</w:t>
             </w:r>
           </w:p>
         </w:tc>
@@ -5326,8 +5618,13 @@
               <w:t>-t</w:t>
             </w:r>
             <w:r>
-              <w:t xml:space="preserve"> keytype</w:t>
+              <w:t xml:space="preserve"> </w:t>
             </w:r>
+            <w:proofErr w:type="spellStart"/>
+            <w:r>
+              <w:t>keytype</w:t>
+            </w:r>
+            <w:proofErr w:type="spellEnd"/>
           </w:p>
         </w:tc>
         <w:tc>
@@ -5342,7 +5639,23 @@
               <w:t xml:space="preserve"> of set type and length</w:t>
             </w:r>
             <w:r>
-              <w:t xml:space="preserve"> (ssh-keygen -t rsa -b 4096)</w:t>
+              <w:t xml:space="preserve"> (</w:t>
+            </w:r>
+            <w:proofErr w:type="spellStart"/>
+            <w:r>
+              <w:t>ssh</w:t>
+            </w:r>
+            <w:proofErr w:type="spellEnd"/>
+            <w:r>
+              <w:t xml:space="preserve">-keygen -t </w:t>
+            </w:r>
+            <w:proofErr w:type="spellStart"/>
+            <w:r>
+              <w:t>rsa</w:t>
+            </w:r>
+            <w:proofErr w:type="spellEnd"/>
+            <w:r>
+              <w:t xml:space="preserve"> -b 4096)</w:t>
             </w:r>
           </w:p>
         </w:tc>
@@ -5569,7 +5882,23 @@
         </w:numPr>
       </w:pPr>
       <w:r>
-        <w:t>To copy a directory, use the -r option with syntax: cp -r &lt;sourcedir&gt; &lt;destdir&gt;</w:t>
+        <w:t>To copy a directory, use the -r option with syntax: cp -r &lt;</w:t>
+      </w:r>
+      <w:proofErr w:type="spellStart"/>
+      <w:r>
+        <w:t>sourcedir</w:t>
+      </w:r>
+      <w:proofErr w:type="spellEnd"/>
+      <w:r>
+        <w:t>&gt; &lt;</w:t>
+      </w:r>
+      <w:proofErr w:type="spellStart"/>
+      <w:r>
+        <w:t>destdir</w:t>
+      </w:r>
+      <w:proofErr w:type="spellEnd"/>
+      <w:r>
+        <w:t>&gt;</w:t>
       </w:r>
     </w:p>
     <w:p>
@@ -5645,15 +5974,15 @@
         </w:numPr>
       </w:pPr>
       <w:r>
-        <w:t xml:space="preserve">The -al option shows a vertical list with additional information, </w:t>
-      </w:r>
-      <w:proofErr w:type="gramStart"/>
-      <w:r>
-        <w:t>similar to</w:t>
-      </w:r>
-      <w:proofErr w:type="gramEnd"/>
-      <w:r>
-        <w:t xml:space="preserve"> ll </w:t>
+        <w:t xml:space="preserve">The -al option shows a vertical list with additional information, similar to </w:t>
+      </w:r>
+      <w:proofErr w:type="spellStart"/>
+      <w:r>
+        <w:t>ll</w:t>
+      </w:r>
+      <w:proofErr w:type="spellEnd"/>
+      <w:r>
+        <w:t xml:space="preserve"> </w:t>
       </w:r>
     </w:p>
     <w:p>
@@ -5701,7 +6030,15 @@
         </w:numPr>
       </w:pPr>
       <w:r>
-        <w:t>To remove a directory, use the -r option with syntax: rm -r &lt;dir&gt;</w:t>
+        <w:t>To remove a directory, use the -r option with syntax: rm -r &lt;</w:t>
+      </w:r>
+      <w:proofErr w:type="spellStart"/>
+      <w:r>
+        <w:t>dir</w:t>
+      </w:r>
+      <w:proofErr w:type="spellEnd"/>
+      <w:r>
+        <w:t>&gt;</w:t>
       </w:r>
     </w:p>
     <w:p>
@@ -5724,10 +6061,146 @@
         <w:t>/ and ~</w:t>
       </w:r>
     </w:p>
-    <w:p>
-      <w:pPr>
+    <w:p/>
+    <w:p>
+      <w:pPr>
+        <w:pStyle w:val="ListParagraph"/>
+        <w:numPr>
+          <w:ilvl w:val="0"/>
+          <w:numId w:val="39"/>
+        </w:numPr>
+      </w:pPr>
+      <w:proofErr w:type="spellStart"/>
+      <w:r>
+        <w:t>Scp</w:t>
+      </w:r>
+      <w:proofErr w:type="spellEnd"/>
+      <w:r>
+        <w:t xml:space="preserve"> – Copying remote files</w:t>
+      </w:r>
+    </w:p>
+    <w:p>
+      <w:pPr>
+        <w:pStyle w:val="ListParagraph"/>
         <w:ind w:left="1080"/>
       </w:pPr>
+      <w:r>
+        <w:t>Syntax:</w:t>
+      </w:r>
+      <w:r>
+        <w:tab/>
+      </w:r>
+      <w:proofErr w:type="spellStart"/>
+      <w:r>
+        <w:t>scp</w:t>
+      </w:r>
+      <w:proofErr w:type="spellEnd"/>
+      <w:r>
+        <w:t xml:space="preserve"> &lt;source&gt; &lt;destination&gt;</w:t>
+      </w:r>
+    </w:p>
+    <w:p>
+      <w:pPr>
+        <w:pStyle w:val="ListParagraph"/>
+        <w:ind w:left="1080"/>
+      </w:pPr>
+    </w:p>
+    <w:p>
+      <w:pPr>
+        <w:pStyle w:val="ListParagraph"/>
+        <w:numPr>
+          <w:ilvl w:val="0"/>
+          <w:numId w:val="46"/>
+        </w:numPr>
+      </w:pPr>
+      <w:r>
+        <w:t>To copy a directory, use the -r option with syntax: cp -r &lt;</w:t>
+      </w:r>
+      <w:proofErr w:type="spellStart"/>
+      <w:r>
+        <w:t>sourcedir</w:t>
+      </w:r>
+      <w:proofErr w:type="spellEnd"/>
+      <w:r>
+        <w:t>&gt; &lt;</w:t>
+      </w:r>
+      <w:proofErr w:type="spellStart"/>
+      <w:r>
+        <w:t>destdir</w:t>
+      </w:r>
+      <w:proofErr w:type="spellEnd"/>
+      <w:r>
+        <w:t>&gt;</w:t>
+      </w:r>
+    </w:p>
+    <w:p>
+      <w:pPr>
+        <w:pStyle w:val="ListParagraph"/>
+        <w:numPr>
+          <w:ilvl w:val="0"/>
+          <w:numId w:val="46"/>
+        </w:numPr>
+      </w:pPr>
+      <w:r>
+        <w:t>Instead of typing the entire path, the user can shortcuts such as</w:t>
+      </w:r>
+      <w:proofErr w:type="gramStart"/>
+      <w:r>
+        <w:t xml:space="preserve"> ..</w:t>
+      </w:r>
+      <w:proofErr w:type="gramEnd"/>
+      <w:r>
+        <w:t>/ and ~</w:t>
+      </w:r>
+    </w:p>
+    <w:p>
+      <w:pPr>
+        <w:pStyle w:val="ListParagraph"/>
+        <w:numPr>
+          <w:ilvl w:val="0"/>
+          <w:numId w:val="46"/>
+        </w:numPr>
+      </w:pPr>
+      <w:r>
+        <w:t>To copy a remote folder to the current local directory (example):</w:t>
+      </w:r>
+    </w:p>
+    <w:p>
+      <w:pPr>
+        <w:pStyle w:val="ListParagraph"/>
+        <w:numPr>
+          <w:ilvl w:val="1"/>
+          <w:numId w:val="46"/>
+        </w:numPr>
+      </w:pPr>
+      <w:proofErr w:type="spellStart"/>
+      <w:r>
+        <w:t>scp</w:t>
+      </w:r>
+      <w:proofErr w:type="spellEnd"/>
+      <w:r>
+        <w:t xml:space="preserve"> -r &lt;username&gt;@bigurple.nyumc.org:/</w:t>
+      </w:r>
+      <w:proofErr w:type="spellStart"/>
+      <w:r>
+        <w:t>gpfs</w:t>
+      </w:r>
+      <w:proofErr w:type="spellEnd"/>
+      <w:r>
+        <w:t>/home/&lt;user&gt;/</w:t>
+      </w:r>
+      <w:proofErr w:type="gramStart"/>
+      <w:r>
+        <w:t>folder .</w:t>
+      </w:r>
+      <w:proofErr w:type="gramEnd"/>
+      <w:r>
+        <w:t>/</w:t>
+      </w:r>
+    </w:p>
+    <w:p>
+      <w:bookmarkStart w:id="0" w:name="_GoBack"/>
+      <w:bookmarkEnd w:id="0"/>
     </w:p>
     <w:p>
       <w:pPr>
@@ -5769,7 +6242,15 @@
         </w:numPr>
       </w:pPr>
       <w:r>
-        <w:t>Enter edit mode (aka Insert) by pressing “i”</w:t>
+        <w:t>Enter edit mode (aka Insert) by pressing “</w:t>
+      </w:r>
+      <w:proofErr w:type="spellStart"/>
+      <w:r>
+        <w:t>i</w:t>
+      </w:r>
+      <w:proofErr w:type="spellEnd"/>
+      <w:r>
+        <w:t>”</w:t>
       </w:r>
     </w:p>
     <w:p>
@@ -5898,8 +6379,13 @@
       </w:r>
       <w:proofErr w:type="gramStart"/>
       <w:r>
-        <w:t>, :wq</w:t>
-      </w:r>
+        <w:t>, :</w:t>
+      </w:r>
+      <w:proofErr w:type="spellStart"/>
+      <w:r>
+        <w:t>wq</w:t>
+      </w:r>
+      <w:proofErr w:type="spellEnd"/>
       <w:proofErr w:type="gramEnd"/>
       <w:r>
         <w:t xml:space="preserve"> will both save and exit)</w:t>
@@ -6034,7 +6520,15 @@
         </w:numPr>
       </w:pPr>
       <w:r>
-        <w:t>/home/aus87/BTIL/processingsheets/blood/bprep</w:t>
+        <w:t>/home/aus87/BTIL/</w:t>
+      </w:r>
+      <w:proofErr w:type="spellStart"/>
+      <w:r>
+        <w:t>processingsheets</w:t>
+      </w:r>
+      <w:proofErr w:type="spellEnd"/>
+      <w:r>
+        <w:t>/blood/bprep</w:t>
       </w:r>
       <w:r>
         <w:t>-blood</w:t>
@@ -6064,7 +6558,16 @@
         </w:numPr>
       </w:pPr>
       <w:r>
-        <w:t>~/BTIL/processingsheets/blood/</w:t>
+        <w:lastRenderedPageBreak/>
+        <w:t>~/BTIL/</w:t>
+      </w:r>
+      <w:proofErr w:type="spellStart"/>
+      <w:r>
+        <w:t>processingsheets</w:t>
+      </w:r>
+      <w:proofErr w:type="spellEnd"/>
+      <w:r>
+        <w:t>/blood/</w:t>
       </w:r>
       <w:r>
         <w:t>bprep</w:t>
@@ -6088,7 +6591,15 @@
         </w:numPr>
       </w:pPr>
       <w:r>
-        <w:t>Starting in ~/BTIL/processingsheets/</w:t>
+        <w:t>Starting in ~/BTIL/</w:t>
+      </w:r>
+      <w:proofErr w:type="spellStart"/>
+      <w:r>
+        <w:t>processingsheets</w:t>
+      </w:r>
+      <w:proofErr w:type="spellEnd"/>
+      <w:r>
+        <w:t>/</w:t>
       </w:r>
       <w:r>
         <w:t>blood, can go to</w:t>
@@ -6099,7 +6610,15 @@
       </w:r>
       <w:proofErr w:type="gramEnd"/>
       <w:r>
-        <w:t>/tissue/, which is equivalent to ~/BTIL/processingsheets/tissue</w:t>
+        <w:t>/tissue/, which is equivalent to ~/BTIL/</w:t>
+      </w:r>
+      <w:proofErr w:type="spellStart"/>
+      <w:r>
+        <w:t>processingsheets</w:t>
+      </w:r>
+      <w:proofErr w:type="spellEnd"/>
+      <w:r>
+        <w:t>/tissue</w:t>
       </w:r>
     </w:p>
     <w:sectPr>
@@ -6114,7 +6633,7 @@
 </file>
 
 <file path=word/endnotes.xml><?xml version="1.0" encoding="utf-8"?>
-<w:endnotes xmlns:wpc="http://schemas.microsoft.com/office/word/2010/wordprocessingCanvas" xmlns:cx="http://schemas.microsoft.com/office/drawing/2014/chartex" xmlns:cx1="http://schemas.microsoft.com/office/drawing/2015/9/8/chartex" xmlns:cx2="http://schemas.microsoft.com/office/drawing/2015/10/21/chartex" xmlns:cx3="http://schemas.microsoft.com/office/drawing/2016/5/9/chartex" xmlns:cx4="http://schemas.microsoft.com/office/drawing/2016/5/10/chartex" xmlns:cx5="http://schemas.microsoft.com/office/drawing/2016/5/11/chartex" xmlns:cx6="http://schemas.microsoft.com/office/drawing/2016/5/12/chartex" xmlns:cx7="http://schemas.microsoft.com/office/drawing/2016/5/13/chartex" xmlns:cx8="http://schemas.microsoft.com/office/drawing/2016/5/14/chartex" xmlns:mc="http://schemas.openxmlformats.org/markup-compatibility/2006" xmlns:aink="http://schemas.microsoft.com/office/drawing/2016/ink" xmlns:am3d="http://schemas.microsoft.com/office/drawing/2017/model3d" xmlns:o="urn:schemas-microsoft-com:office:office" xmlns:r="http://schemas.openxmlformats.org/officeDocument/2006/relationships" xmlns:m="http://schemas.openxmlformats.org/officeDocument/2006/math" xmlns:v="urn:schemas-microsoft-com:vml" xmlns:wp14="http://schemas.microsoft.com/office/word/2010/wordprocessingDrawing" xmlns:wp="http://schemas.openxmlformats.org/drawingml/2006/wordprocessingDrawing" xmlns:w10="urn:schemas-microsoft-com:office:word" xmlns:w="http://schemas.openxmlformats.org/wordprocessingml/2006/main" xmlns:w14="http://schemas.microsoft.com/office/word/2010/wordml" xmlns:w15="http://schemas.microsoft.com/office/word/2012/wordml" xmlns:w16cex="http://schemas.microsoft.com/office/word/2018/wordml/cex" xmlns:w16cid="http://schemas.microsoft.com/office/word/2016/wordml/cid" xmlns:w16="http://schemas.microsoft.com/office/word/2018/wordml" xmlns:w16sdtdh="http://schemas.microsoft.com/office/word/2020/wordml/sdtdatahash" xmlns:w16se="http://schemas.microsoft.com/office/word/2015/wordml/symex" xmlns:wpg="http://schemas.microsoft.com/office/word/2010/wordprocessingGroup" xmlns:wpi="http://schemas.microsoft.com/office/word/2010/wordprocessingInk" xmlns:wne="http://schemas.microsoft.com/office/word/2006/wordml" xmlns:wps="http://schemas.microsoft.com/office/word/2010/wordprocessingShape" mc:Ignorable="w14 w15 w16se w16cid w16 w16cex w16sdtdh wp14">
+<w:endnotes xmlns:wpc="http://schemas.microsoft.com/office/word/2010/wordprocessingCanvas" xmlns:cx="http://schemas.microsoft.com/office/drawing/2014/chartex" xmlns:cx1="http://schemas.microsoft.com/office/drawing/2015/9/8/chartex" xmlns:cx2="http://schemas.microsoft.com/office/drawing/2015/10/21/chartex" xmlns:cx3="http://schemas.microsoft.com/office/drawing/2016/5/9/chartex" xmlns:cx4="http://schemas.microsoft.com/office/drawing/2016/5/10/chartex" xmlns:cx5="http://schemas.microsoft.com/office/drawing/2016/5/11/chartex" xmlns:cx6="http://schemas.microsoft.com/office/drawing/2016/5/12/chartex" xmlns:cx7="http://schemas.microsoft.com/office/drawing/2016/5/13/chartex" xmlns:cx8="http://schemas.microsoft.com/office/drawing/2016/5/14/chartex" xmlns:mc="http://schemas.openxmlformats.org/markup-compatibility/2006" xmlns:aink="http://schemas.microsoft.com/office/drawing/2016/ink" xmlns:am3d="http://schemas.microsoft.com/office/drawing/2017/model3d" xmlns:o="urn:schemas-microsoft-com:office:office" xmlns:r="http://schemas.openxmlformats.org/officeDocument/2006/relationships" xmlns:m="http://schemas.openxmlformats.org/officeDocument/2006/math" xmlns:v="urn:schemas-microsoft-com:vml" xmlns:wp14="http://schemas.microsoft.com/office/word/2010/wordprocessingDrawing" xmlns:wp="http://schemas.openxmlformats.org/drawingml/2006/wordprocessingDrawing" xmlns:w10="urn:schemas-microsoft-com:office:word" xmlns:w="http://schemas.openxmlformats.org/wordprocessingml/2006/main" xmlns:w14="http://schemas.microsoft.com/office/word/2010/wordml" xmlns:w15="http://schemas.microsoft.com/office/word/2012/wordml" xmlns:w16cid="http://schemas.microsoft.com/office/word/2016/wordml/cid" xmlns:w16se="http://schemas.microsoft.com/office/word/2015/wordml/symex" xmlns:wpg="http://schemas.microsoft.com/office/word/2010/wordprocessingGroup" xmlns:wpi="http://schemas.microsoft.com/office/word/2010/wordprocessingInk" xmlns:wne="http://schemas.microsoft.com/office/word/2006/wordml" xmlns:wps="http://schemas.microsoft.com/office/word/2010/wordprocessingShape" mc:Ignorable="w14 w15 w16se w16cid wp14">
   <w:endnote w:type="separator" w:id="-1">
     <w:p>
       <w:r>
@@ -6133,7 +6652,7 @@
 </file>
 
 <file path=word/footnotes.xml><?xml version="1.0" encoding="utf-8"?>
-<w:footnotes xmlns:wpc="http://schemas.microsoft.com/office/word/2010/wordprocessingCanvas" xmlns:cx="http://schemas.microsoft.com/office/drawing/2014/chartex" xmlns:cx1="http://schemas.microsoft.com/office/drawing/2015/9/8/chartex" xmlns:cx2="http://schemas.microsoft.com/office/drawing/2015/10/21/chartex" xmlns:cx3="http://schemas.microsoft.com/office/drawing/2016/5/9/chartex" xmlns:cx4="http://schemas.microsoft.com/office/drawing/2016/5/10/chartex" xmlns:cx5="http://schemas.microsoft.com/office/drawing/2016/5/11/chartex" xmlns:cx6="http://schemas.microsoft.com/office/drawing/2016/5/12/chartex" xmlns:cx7="http://schemas.microsoft.com/office/drawing/2016/5/13/chartex" xmlns:cx8="http://schemas.microsoft.com/office/drawing/2016/5/14/chartex" xmlns:mc="http://schemas.openxmlformats.org/markup-compatibility/2006" xmlns:aink="http://schemas.microsoft.com/office/drawing/2016/ink" xmlns:am3d="http://schemas.microsoft.com/office/drawing/2017/model3d" xmlns:o="urn:schemas-microsoft-com:office:office" xmlns:r="http://schemas.openxmlformats.org/officeDocument/2006/relationships" xmlns:m="http://schemas.openxmlformats.org/officeDocument/2006/math" xmlns:v="urn:schemas-microsoft-com:vml" xmlns:wp14="http://schemas.microsoft.com/office/word/2010/wordprocessingDrawing" xmlns:wp="http://schemas.openxmlformats.org/drawingml/2006/wordprocessingDrawing" xmlns:w10="urn:schemas-microsoft-com:office:word" xmlns:w="http://schemas.openxmlformats.org/wordprocessingml/2006/main" xmlns:w14="http://schemas.microsoft.com/office/word/2010/wordml" xmlns:w15="http://schemas.microsoft.com/office/word/2012/wordml" xmlns:w16cex="http://schemas.microsoft.com/office/word/2018/wordml/cex" xmlns:w16cid="http://schemas.microsoft.com/office/word/2016/wordml/cid" xmlns:w16="http://schemas.microsoft.com/office/word/2018/wordml" xmlns:w16sdtdh="http://schemas.microsoft.com/office/word/2020/wordml/sdtdatahash" xmlns:w16se="http://schemas.microsoft.com/office/word/2015/wordml/symex" xmlns:wpg="http://schemas.microsoft.com/office/word/2010/wordprocessingGroup" xmlns:wpi="http://schemas.microsoft.com/office/word/2010/wordprocessingInk" xmlns:wne="http://schemas.microsoft.com/office/word/2006/wordml" xmlns:wps="http://schemas.microsoft.com/office/word/2010/wordprocessingShape" mc:Ignorable="w14 w15 w16se w16cid w16 w16cex w16sdtdh wp14">
+<w:footnotes xmlns:wpc="http://schemas.microsoft.com/office/word/2010/wordprocessingCanvas" xmlns:cx="http://schemas.microsoft.com/office/drawing/2014/chartex" xmlns:cx1="http://schemas.microsoft.com/office/drawing/2015/9/8/chartex" xmlns:cx2="http://schemas.microsoft.com/office/drawing/2015/10/21/chartex" xmlns:cx3="http://schemas.microsoft.com/office/drawing/2016/5/9/chartex" xmlns:cx4="http://schemas.microsoft.com/office/drawing/2016/5/10/chartex" xmlns:cx5="http://schemas.microsoft.com/office/drawing/2016/5/11/chartex" xmlns:cx6="http://schemas.microsoft.com/office/drawing/2016/5/12/chartex" xmlns:cx7="http://schemas.microsoft.com/office/drawing/2016/5/13/chartex" xmlns:cx8="http://schemas.microsoft.com/office/drawing/2016/5/14/chartex" xmlns:mc="http://schemas.openxmlformats.org/markup-compatibility/2006" xmlns:aink="http://schemas.microsoft.com/office/drawing/2016/ink" xmlns:am3d="http://schemas.microsoft.com/office/drawing/2017/model3d" xmlns:o="urn:schemas-microsoft-com:office:office" xmlns:r="http://schemas.openxmlformats.org/officeDocument/2006/relationships" xmlns:m="http://schemas.openxmlformats.org/officeDocument/2006/math" xmlns:v="urn:schemas-microsoft-com:vml" xmlns:wp14="http://schemas.microsoft.com/office/word/2010/wordprocessingDrawing" xmlns:wp="http://schemas.openxmlformats.org/drawingml/2006/wordprocessingDrawing" xmlns:w10="urn:schemas-microsoft-com:office:word" xmlns:w="http://schemas.openxmlformats.org/wordprocessingml/2006/main" xmlns:w14="http://schemas.microsoft.com/office/word/2010/wordml" xmlns:w15="http://schemas.microsoft.com/office/word/2012/wordml" xmlns:w16cid="http://schemas.microsoft.com/office/word/2016/wordml/cid" xmlns:w16se="http://schemas.microsoft.com/office/word/2015/wordml/symex" xmlns:wpg="http://schemas.microsoft.com/office/word/2010/wordprocessingGroup" xmlns:wpi="http://schemas.microsoft.com/office/word/2010/wordprocessingInk" xmlns:wne="http://schemas.microsoft.com/office/word/2006/wordml" xmlns:wps="http://schemas.microsoft.com/office/word/2010/wordprocessingShape" mc:Ignorable="w14 w15 w16se w16cid wp14">
   <w:footnote w:type="separator" w:id="-1">
     <w:p>
       <w:r>
@@ -6152,7 +6671,7 @@
 </file>
 
 <file path=word/header1.xml><?xml version="1.0" encoding="utf-8"?>
-<w:hdr xmlns:wpc="http://schemas.microsoft.com/office/word/2010/wordprocessingCanvas" xmlns:cx="http://schemas.microsoft.com/office/drawing/2014/chartex" xmlns:cx1="http://schemas.microsoft.com/office/drawing/2015/9/8/chartex" xmlns:cx2="http://schemas.microsoft.com/office/drawing/2015/10/21/chartex" xmlns:cx3="http://schemas.microsoft.com/office/drawing/2016/5/9/chartex" xmlns:cx4="http://schemas.microsoft.com/office/drawing/2016/5/10/chartex" xmlns:cx5="http://schemas.microsoft.com/office/drawing/2016/5/11/chartex" xmlns:cx6="http://schemas.microsoft.com/office/drawing/2016/5/12/chartex" xmlns:cx7="http://schemas.microsoft.com/office/drawing/2016/5/13/chartex" xmlns:cx8="http://schemas.microsoft.com/office/drawing/2016/5/14/chartex" xmlns:mc="http://schemas.openxmlformats.org/markup-compatibility/2006" xmlns:aink="http://schemas.microsoft.com/office/drawing/2016/ink" xmlns:am3d="http://schemas.microsoft.com/office/drawing/2017/model3d" xmlns:o="urn:schemas-microsoft-com:office:office" xmlns:r="http://schemas.openxmlformats.org/officeDocument/2006/relationships" xmlns:m="http://schemas.openxmlformats.org/officeDocument/2006/math" xmlns:v="urn:schemas-microsoft-com:vml" xmlns:wp14="http://schemas.microsoft.com/office/word/2010/wordprocessingDrawing" xmlns:wp="http://schemas.openxmlformats.org/drawingml/2006/wordprocessingDrawing" xmlns:w10="urn:schemas-microsoft-com:office:word" xmlns:w="http://schemas.openxmlformats.org/wordprocessingml/2006/main" xmlns:w14="http://schemas.microsoft.com/office/word/2010/wordml" xmlns:w15="http://schemas.microsoft.com/office/word/2012/wordml" xmlns:w16cex="http://schemas.microsoft.com/office/word/2018/wordml/cex" xmlns:w16cid="http://schemas.microsoft.com/office/word/2016/wordml/cid" xmlns:w16="http://schemas.microsoft.com/office/word/2018/wordml" xmlns:w16sdtdh="http://schemas.microsoft.com/office/word/2020/wordml/sdtdatahash" xmlns:w16se="http://schemas.microsoft.com/office/word/2015/wordml/symex" xmlns:wpg="http://schemas.microsoft.com/office/word/2010/wordprocessingGroup" xmlns:wpi="http://schemas.microsoft.com/office/word/2010/wordprocessingInk" xmlns:wne="http://schemas.microsoft.com/office/word/2006/wordml" xmlns:wps="http://schemas.microsoft.com/office/word/2010/wordprocessingShape" mc:Ignorable="w14 w15 w16se w16cid w16 w16cex w16sdtdh wp14">
+<w:hdr xmlns:wpc="http://schemas.microsoft.com/office/word/2010/wordprocessingCanvas" xmlns:cx="http://schemas.microsoft.com/office/drawing/2014/chartex" xmlns:cx1="http://schemas.microsoft.com/office/drawing/2015/9/8/chartex" xmlns:cx2="http://schemas.microsoft.com/office/drawing/2015/10/21/chartex" xmlns:cx3="http://schemas.microsoft.com/office/drawing/2016/5/9/chartex" xmlns:cx4="http://schemas.microsoft.com/office/drawing/2016/5/10/chartex" xmlns:cx5="http://schemas.microsoft.com/office/drawing/2016/5/11/chartex" xmlns:cx6="http://schemas.microsoft.com/office/drawing/2016/5/12/chartex" xmlns:cx7="http://schemas.microsoft.com/office/drawing/2016/5/13/chartex" xmlns:cx8="http://schemas.microsoft.com/office/drawing/2016/5/14/chartex" xmlns:mc="http://schemas.openxmlformats.org/markup-compatibility/2006" xmlns:aink="http://schemas.microsoft.com/office/drawing/2016/ink" xmlns:am3d="http://schemas.microsoft.com/office/drawing/2017/model3d" xmlns:o="urn:schemas-microsoft-com:office:office" xmlns:r="http://schemas.openxmlformats.org/officeDocument/2006/relationships" xmlns:m="http://schemas.openxmlformats.org/officeDocument/2006/math" xmlns:v="urn:schemas-microsoft-com:vml" xmlns:wp14="http://schemas.microsoft.com/office/word/2010/wordprocessingDrawing" xmlns:wp="http://schemas.openxmlformats.org/drawingml/2006/wordprocessingDrawing" xmlns:w10="urn:schemas-microsoft-com:office:word" xmlns:w="http://schemas.openxmlformats.org/wordprocessingml/2006/main" xmlns:w14="http://schemas.microsoft.com/office/word/2010/wordml" xmlns:w15="http://schemas.microsoft.com/office/word/2012/wordml" xmlns:w16cid="http://schemas.microsoft.com/office/word/2016/wordml/cid" xmlns:w16se="http://schemas.microsoft.com/office/word/2015/wordml/symex" xmlns:wpg="http://schemas.microsoft.com/office/word/2010/wordprocessingGroup" xmlns:wpi="http://schemas.microsoft.com/office/word/2010/wordprocessingInk" xmlns:wne="http://schemas.microsoft.com/office/word/2006/wordml" xmlns:wps="http://schemas.microsoft.com/office/word/2010/wordprocessingShape" mc:Ignorable="w14 w15 w16se w16cid wp14">
   <w:sdt>
     <w:sdtPr>
       <w:id w:val="-519473142"/>
@@ -6205,7 +6724,7 @@
 </file>
 
 <file path=word/numbering.xml><?xml version="1.0" encoding="utf-8"?>
-<w:numbering xmlns:wpc="http://schemas.microsoft.com/office/word/2010/wordprocessingCanvas" xmlns:cx="http://schemas.microsoft.com/office/drawing/2014/chartex" xmlns:cx1="http://schemas.microsoft.com/office/drawing/2015/9/8/chartex" xmlns:cx2="http://schemas.microsoft.com/office/drawing/2015/10/21/chartex" xmlns:cx3="http://schemas.microsoft.com/office/drawing/2016/5/9/chartex" xmlns:cx4="http://schemas.microsoft.com/office/drawing/2016/5/10/chartex" xmlns:cx5="http://schemas.microsoft.com/office/drawing/2016/5/11/chartex" xmlns:cx6="http://schemas.microsoft.com/office/drawing/2016/5/12/chartex" xmlns:cx7="http://schemas.microsoft.com/office/drawing/2016/5/13/chartex" xmlns:cx8="http://schemas.microsoft.com/office/drawing/2016/5/14/chartex" xmlns:mc="http://schemas.openxmlformats.org/markup-compatibility/2006" xmlns:aink="http://schemas.microsoft.com/office/drawing/2016/ink" xmlns:am3d="http://schemas.microsoft.com/office/drawing/2017/model3d" xmlns:o="urn:schemas-microsoft-com:office:office" xmlns:r="http://schemas.openxmlformats.org/officeDocument/2006/relationships" xmlns:m="http://schemas.openxmlformats.org/officeDocument/2006/math" xmlns:v="urn:schemas-microsoft-com:vml" xmlns:wp14="http://schemas.microsoft.com/office/word/2010/wordprocessingDrawing" xmlns:wp="http://schemas.openxmlformats.org/drawingml/2006/wordprocessingDrawing" xmlns:w10="urn:schemas-microsoft-com:office:word" xmlns:w="http://schemas.openxmlformats.org/wordprocessingml/2006/main" xmlns:w14="http://schemas.microsoft.com/office/word/2010/wordml" xmlns:w15="http://schemas.microsoft.com/office/word/2012/wordml" xmlns:w16cex="http://schemas.microsoft.com/office/word/2018/wordml/cex" xmlns:w16cid="http://schemas.microsoft.com/office/word/2016/wordml/cid" xmlns:w16="http://schemas.microsoft.com/office/word/2018/wordml" xmlns:w16sdtdh="http://schemas.microsoft.com/office/word/2020/wordml/sdtdatahash" xmlns:w16se="http://schemas.microsoft.com/office/word/2015/wordml/symex" xmlns:wpg="http://schemas.microsoft.com/office/word/2010/wordprocessingGroup" xmlns:wpi="http://schemas.microsoft.com/office/word/2010/wordprocessingInk" xmlns:wne="http://schemas.microsoft.com/office/word/2006/wordml" xmlns:wps="http://schemas.microsoft.com/office/word/2010/wordprocessingShape" mc:Ignorable="w14 w15 w16se w16cid w16 w16cex w16sdtdh wp14">
+<w:numbering xmlns:wpc="http://schemas.microsoft.com/office/word/2010/wordprocessingCanvas" xmlns:cx="http://schemas.microsoft.com/office/drawing/2014/chartex" xmlns:cx1="http://schemas.microsoft.com/office/drawing/2015/9/8/chartex" xmlns:cx2="http://schemas.microsoft.com/office/drawing/2015/10/21/chartex" xmlns:cx3="http://schemas.microsoft.com/office/drawing/2016/5/9/chartex" xmlns:cx4="http://schemas.microsoft.com/office/drawing/2016/5/10/chartex" xmlns:cx5="http://schemas.microsoft.com/office/drawing/2016/5/11/chartex" xmlns:cx6="http://schemas.microsoft.com/office/drawing/2016/5/12/chartex" xmlns:cx7="http://schemas.microsoft.com/office/drawing/2016/5/13/chartex" xmlns:cx8="http://schemas.microsoft.com/office/drawing/2016/5/14/chartex" xmlns:mc="http://schemas.openxmlformats.org/markup-compatibility/2006" xmlns:aink="http://schemas.microsoft.com/office/drawing/2016/ink" xmlns:am3d="http://schemas.microsoft.com/office/drawing/2017/model3d" xmlns:o="urn:schemas-microsoft-com:office:office" xmlns:r="http://schemas.openxmlformats.org/officeDocument/2006/relationships" xmlns:m="http://schemas.openxmlformats.org/officeDocument/2006/math" xmlns:v="urn:schemas-microsoft-com:vml" xmlns:wp14="http://schemas.microsoft.com/office/word/2010/wordprocessingDrawing" xmlns:wp="http://schemas.openxmlformats.org/drawingml/2006/wordprocessingDrawing" xmlns:w10="urn:schemas-microsoft-com:office:word" xmlns:w="http://schemas.openxmlformats.org/wordprocessingml/2006/main" xmlns:w14="http://schemas.microsoft.com/office/word/2010/wordml" xmlns:w15="http://schemas.microsoft.com/office/word/2012/wordml" xmlns:w16cid="http://schemas.microsoft.com/office/word/2016/wordml/cid" xmlns:w16se="http://schemas.microsoft.com/office/word/2015/wordml/symex" xmlns:wpg="http://schemas.microsoft.com/office/word/2010/wordprocessingGroup" xmlns:wpi="http://schemas.microsoft.com/office/word/2010/wordprocessingInk" xmlns:wne="http://schemas.microsoft.com/office/word/2006/wordml" xmlns:wps="http://schemas.microsoft.com/office/word/2010/wordprocessingShape" mc:Ignorable="w14 w15 w16se w16cid wp14">
   <w:abstractNum w:abstractNumId="0" w15:restartNumberingAfterBreak="0">
     <w:nsid w:val="01F65620"/>
     <w:multiLevelType w:val="hybridMultilevel"/>
@@ -9043,6 +9562,119 @@
     </w:lvl>
   </w:abstractNum>
   <w:abstractNum w:abstractNumId="31" w15:restartNumberingAfterBreak="0">
+    <w:nsid w:val="4686495B"/>
+    <w:multiLevelType w:val="hybridMultilevel"/>
+    <w:tmpl w:val="D6F07206"/>
+    <w:lvl w:ilvl="0" w:tplc="04090001">
+      <w:start w:val="1"/>
+      <w:numFmt w:val="bullet"/>
+      <w:lvlText w:val=""/>
+      <w:lvlJc w:val="left"/>
+      <w:pPr>
+        <w:ind w:left="1800" w:hanging="360"/>
+      </w:pPr>
+      <w:rPr>
+        <w:rFonts w:ascii="Symbol" w:hAnsi="Symbol" w:hint="default"/>
+      </w:rPr>
+    </w:lvl>
+    <w:lvl w:ilvl="1" w:tplc="04090003">
+      <w:start w:val="1"/>
+      <w:numFmt w:val="bullet"/>
+      <w:lvlText w:val="o"/>
+      <w:lvlJc w:val="left"/>
+      <w:pPr>
+        <w:ind w:left="2520" w:hanging="360"/>
+      </w:pPr>
+      <w:rPr>
+        <w:rFonts w:ascii="Courier New" w:hAnsi="Courier New" w:cs="Courier New" w:hint="default"/>
+      </w:rPr>
+    </w:lvl>
+    <w:lvl w:ilvl="2" w:tplc="04090005" w:tentative="1">
+      <w:start w:val="1"/>
+      <w:numFmt w:val="bullet"/>
+      <w:lvlText w:val=""/>
+      <w:lvlJc w:val="left"/>
+      <w:pPr>
+        <w:ind w:left="3240" w:hanging="360"/>
+      </w:pPr>
+      <w:rPr>
+        <w:rFonts w:ascii="Wingdings" w:hAnsi="Wingdings" w:hint="default"/>
+      </w:rPr>
+    </w:lvl>
+    <w:lvl w:ilvl="3" w:tplc="04090001" w:tentative="1">
+      <w:start w:val="1"/>
+      <w:numFmt w:val="bullet"/>
+      <w:lvlText w:val=""/>
+      <w:lvlJc w:val="left"/>
+      <w:pPr>
+        <w:ind w:left="3960" w:hanging="360"/>
+      </w:pPr>
+      <w:rPr>
+        <w:rFonts w:ascii="Symbol" w:hAnsi="Symbol" w:hint="default"/>
+      </w:rPr>
+    </w:lvl>
+    <w:lvl w:ilvl="4" w:tplc="04090003" w:tentative="1">
+      <w:start w:val="1"/>
+      <w:numFmt w:val="bullet"/>
+      <w:lvlText w:val="o"/>
+      <w:lvlJc w:val="left"/>
+      <w:pPr>
+        <w:ind w:left="4680" w:hanging="360"/>
+      </w:pPr>
+      <w:rPr>
+        <w:rFonts w:ascii="Courier New" w:hAnsi="Courier New" w:cs="Courier New" w:hint="default"/>
+      </w:rPr>
+    </w:lvl>
+    <w:lvl w:ilvl="5" w:tplc="04090005" w:tentative="1">
+      <w:start w:val="1"/>
+      <w:numFmt w:val="bullet"/>
+      <w:lvlText w:val=""/>
+      <w:lvlJc w:val="left"/>
+      <w:pPr>
+        <w:ind w:left="5400" w:hanging="360"/>
+      </w:pPr>
+      <w:rPr>
+        <w:rFonts w:ascii="Wingdings" w:hAnsi="Wingdings" w:hint="default"/>
+      </w:rPr>
+    </w:lvl>
+    <w:lvl w:ilvl="6" w:tplc="04090001" w:tentative="1">
+      <w:start w:val="1"/>
+      <w:numFmt w:val="bullet"/>
+      <w:lvlText w:val=""/>
+      <w:lvlJc w:val="left"/>
+      <w:pPr>
+        <w:ind w:left="6120" w:hanging="360"/>
+      </w:pPr>
+      <w:rPr>
+        <w:rFonts w:ascii="Symbol" w:hAnsi="Symbol" w:hint="default"/>
+      </w:rPr>
+    </w:lvl>
+    <w:lvl w:ilvl="7" w:tplc="04090003" w:tentative="1">
+      <w:start w:val="1"/>
+      <w:numFmt w:val="bullet"/>
+      <w:lvlText w:val="o"/>
+      <w:lvlJc w:val="left"/>
+      <w:pPr>
+        <w:ind w:left="6840" w:hanging="360"/>
+      </w:pPr>
+      <w:rPr>
+        <w:rFonts w:ascii="Courier New" w:hAnsi="Courier New" w:cs="Courier New" w:hint="default"/>
+      </w:rPr>
+    </w:lvl>
+    <w:lvl w:ilvl="8" w:tplc="04090005" w:tentative="1">
+      <w:start w:val="1"/>
+      <w:numFmt w:val="bullet"/>
+      <w:lvlText w:val=""/>
+      <w:lvlJc w:val="left"/>
+      <w:pPr>
+        <w:ind w:left="7560" w:hanging="360"/>
+      </w:pPr>
+      <w:rPr>
+        <w:rFonts w:ascii="Wingdings" w:hAnsi="Wingdings" w:hint="default"/>
+      </w:rPr>
+    </w:lvl>
+  </w:abstractNum>
+  <w:abstractNum w:abstractNumId="32" w15:restartNumberingAfterBreak="0">
     <w:nsid w:val="4DF6141B"/>
     <w:multiLevelType w:val="hybridMultilevel"/>
     <w:tmpl w:val="E868722A"/>
@@ -9128,7 +9760,7 @@
       </w:pPr>
     </w:lvl>
   </w:abstractNum>
-  <w:abstractNum w:abstractNumId="32" w15:restartNumberingAfterBreak="0">
+  <w:abstractNum w:abstractNumId="33" w15:restartNumberingAfterBreak="0">
     <w:nsid w:val="58DD70A7"/>
     <w:multiLevelType w:val="hybridMultilevel"/>
     <w:tmpl w:val="1862B68E"/>
@@ -9214,7 +9846,7 @@
       </w:pPr>
     </w:lvl>
   </w:abstractNum>
-  <w:abstractNum w:abstractNumId="33" w15:restartNumberingAfterBreak="0">
+  <w:abstractNum w:abstractNumId="34" w15:restartNumberingAfterBreak="0">
     <w:nsid w:val="616B0898"/>
     <w:multiLevelType w:val="hybridMultilevel"/>
     <w:tmpl w:val="C1FED6F8"/>
@@ -9300,7 +9932,7 @@
       </w:pPr>
     </w:lvl>
   </w:abstractNum>
-  <w:abstractNum w:abstractNumId="34" w15:restartNumberingAfterBreak="0">
+  <w:abstractNum w:abstractNumId="35" w15:restartNumberingAfterBreak="0">
     <w:nsid w:val="632F3D82"/>
     <w:multiLevelType w:val="hybridMultilevel"/>
     <w:tmpl w:val="ADF6492E"/>
@@ -9392,7 +10024,7 @@
       </w:pPr>
     </w:lvl>
   </w:abstractNum>
-  <w:abstractNum w:abstractNumId="35" w15:restartNumberingAfterBreak="0">
+  <w:abstractNum w:abstractNumId="36" w15:restartNumberingAfterBreak="0">
     <w:nsid w:val="67767844"/>
     <w:multiLevelType w:val="hybridMultilevel"/>
     <w:tmpl w:val="C3C85692"/>
@@ -9482,7 +10114,7 @@
       </w:pPr>
     </w:lvl>
   </w:abstractNum>
-  <w:abstractNum w:abstractNumId="36" w15:restartNumberingAfterBreak="0">
+  <w:abstractNum w:abstractNumId="37" w15:restartNumberingAfterBreak="0">
     <w:nsid w:val="6EE93EDD"/>
     <w:multiLevelType w:val="hybridMultilevel"/>
     <w:tmpl w:val="DE0E4036"/>
@@ -9568,7 +10200,7 @@
       </w:pPr>
     </w:lvl>
   </w:abstractNum>
-  <w:abstractNum w:abstractNumId="37" w15:restartNumberingAfterBreak="0">
+  <w:abstractNum w:abstractNumId="38" w15:restartNumberingAfterBreak="0">
     <w:nsid w:val="71120B9F"/>
     <w:multiLevelType w:val="hybridMultilevel"/>
     <w:tmpl w:val="E432F002"/>
@@ -9654,7 +10286,7 @@
       </w:pPr>
     </w:lvl>
   </w:abstractNum>
-  <w:abstractNum w:abstractNumId="38" w15:restartNumberingAfterBreak="0">
+  <w:abstractNum w:abstractNumId="39" w15:restartNumberingAfterBreak="0">
     <w:nsid w:val="74A35C11"/>
     <w:multiLevelType w:val="hybridMultilevel"/>
     <w:tmpl w:val="A53205B8"/>
@@ -9740,7 +10372,7 @@
       </w:pPr>
     </w:lvl>
   </w:abstractNum>
-  <w:abstractNum w:abstractNumId="39" w15:restartNumberingAfterBreak="0">
+  <w:abstractNum w:abstractNumId="40" w15:restartNumberingAfterBreak="0">
     <w:nsid w:val="7813433E"/>
     <w:multiLevelType w:val="hybridMultilevel"/>
     <w:tmpl w:val="AFCCABB0"/>
@@ -9826,7 +10458,7 @@
       </w:pPr>
     </w:lvl>
   </w:abstractNum>
-  <w:abstractNum w:abstractNumId="40" w15:restartNumberingAfterBreak="0">
+  <w:abstractNum w:abstractNumId="41" w15:restartNumberingAfterBreak="0">
     <w:nsid w:val="7A4C18D3"/>
     <w:multiLevelType w:val="hybridMultilevel"/>
     <w:tmpl w:val="F9C2363C"/>
@@ -9912,7 +10544,7 @@
       </w:pPr>
     </w:lvl>
   </w:abstractNum>
-  <w:abstractNum w:abstractNumId="41" w15:restartNumberingAfterBreak="0">
+  <w:abstractNum w:abstractNumId="42" w15:restartNumberingAfterBreak="0">
     <w:nsid w:val="7A6D0BA0"/>
     <w:multiLevelType w:val="hybridMultilevel"/>
     <w:tmpl w:val="4858E25E"/>
@@ -9998,7 +10630,7 @@
       </w:pPr>
     </w:lvl>
   </w:abstractNum>
-  <w:abstractNum w:abstractNumId="42" w15:restartNumberingAfterBreak="0">
+  <w:abstractNum w:abstractNumId="43" w15:restartNumberingAfterBreak="0">
     <w:nsid w:val="7B9554C7"/>
     <w:multiLevelType w:val="hybridMultilevel"/>
     <w:tmpl w:val="2B6AD3AC"/>
@@ -10084,7 +10716,7 @@
       </w:pPr>
     </w:lvl>
   </w:abstractNum>
-  <w:abstractNum w:abstractNumId="43" w15:restartNumberingAfterBreak="0">
+  <w:abstractNum w:abstractNumId="44" w15:restartNumberingAfterBreak="0">
     <w:nsid w:val="7CE817CB"/>
     <w:multiLevelType w:val="hybridMultilevel"/>
     <w:tmpl w:val="EA7E6D16"/>
@@ -10170,7 +10802,7 @@
       </w:pPr>
     </w:lvl>
   </w:abstractNum>
-  <w:abstractNum w:abstractNumId="44" w15:restartNumberingAfterBreak="0">
+  <w:abstractNum w:abstractNumId="45" w15:restartNumberingAfterBreak="0">
     <w:nsid w:val="7DE17F1D"/>
     <w:multiLevelType w:val="hybridMultilevel"/>
     <w:tmpl w:val="7CE249AE"/>
@@ -10296,16 +10928,16 @@
     <w:abstractNumId w:val="16"/>
   </w:num>
   <w:num w:numId="14">
-    <w:abstractNumId w:val="43"/>
+    <w:abstractNumId w:val="44"/>
   </w:num>
   <w:num w:numId="15">
     <w:abstractNumId w:val="22"/>
   </w:num>
   <w:num w:numId="16">
-    <w:abstractNumId w:val="37"/>
+    <w:abstractNumId w:val="38"/>
   </w:num>
   <w:num w:numId="17">
-    <w:abstractNumId w:val="42"/>
+    <w:abstractNumId w:val="43"/>
   </w:num>
   <w:num w:numId="18">
     <w:abstractNumId w:val="8"/>
@@ -10314,10 +10946,10 @@
     <w:abstractNumId w:val="14"/>
   </w:num>
   <w:num w:numId="20">
-    <w:abstractNumId w:val="34"/>
+    <w:abstractNumId w:val="35"/>
   </w:num>
   <w:num w:numId="21">
-    <w:abstractNumId w:val="44"/>
+    <w:abstractNumId w:val="45"/>
   </w:num>
   <w:num w:numId="22">
     <w:abstractNumId w:val="24"/>
@@ -10326,7 +10958,7 @@
     <w:abstractNumId w:val="4"/>
   </w:num>
   <w:num w:numId="24">
-    <w:abstractNumId w:val="31"/>
+    <w:abstractNumId w:val="32"/>
   </w:num>
   <w:num w:numId="25">
     <w:abstractNumId w:val="0"/>
@@ -10344,10 +10976,10 @@
     <w:abstractNumId w:val="25"/>
   </w:num>
   <w:num w:numId="30">
-    <w:abstractNumId w:val="38"/>
+    <w:abstractNumId w:val="39"/>
   </w:num>
   <w:num w:numId="31">
-    <w:abstractNumId w:val="33"/>
+    <w:abstractNumId w:val="34"/>
   </w:num>
   <w:num w:numId="32">
     <w:abstractNumId w:val="23"/>
@@ -10356,25 +10988,25 @@
     <w:abstractNumId w:val="18"/>
   </w:num>
   <w:num w:numId="34">
-    <w:abstractNumId w:val="35"/>
+    <w:abstractNumId w:val="36"/>
   </w:num>
   <w:num w:numId="35">
     <w:abstractNumId w:val="28"/>
   </w:num>
   <w:num w:numId="36">
+    <w:abstractNumId w:val="41"/>
+  </w:num>
+  <w:num w:numId="37">
+    <w:abstractNumId w:val="37"/>
+  </w:num>
+  <w:num w:numId="38">
     <w:abstractNumId w:val="40"/>
   </w:num>
-  <w:num w:numId="37">
-    <w:abstractNumId w:val="36"/>
-  </w:num>
-  <w:num w:numId="38">
-    <w:abstractNumId w:val="39"/>
-  </w:num>
   <w:num w:numId="39">
-    <w:abstractNumId w:val="41"/>
+    <w:abstractNumId w:val="42"/>
   </w:num>
   <w:num w:numId="40">
-    <w:abstractNumId w:val="32"/>
+    <w:abstractNumId w:val="33"/>
   </w:num>
   <w:num w:numId="41">
     <w:abstractNumId w:val="5"/>
@@ -10391,11 +11023,14 @@
   <w:num w:numId="45">
     <w:abstractNumId w:val="2"/>
   </w:num>
+  <w:num w:numId="46">
+    <w:abstractNumId w:val="31"/>
+  </w:num>
 </w:numbering>
 </file>
 
 <file path=word/styles.xml><?xml version="1.0" encoding="utf-8"?>
-<w:styles xmlns:mc="http://schemas.openxmlformats.org/markup-compatibility/2006" xmlns:r="http://schemas.openxmlformats.org/officeDocument/2006/relationships" xmlns:w="http://schemas.openxmlformats.org/wordprocessingml/2006/main" xmlns:w14="http://schemas.microsoft.com/office/word/2010/wordml" xmlns:w15="http://schemas.microsoft.com/office/word/2012/wordml" xmlns:w16cex="http://schemas.microsoft.com/office/word/2018/wordml/cex" xmlns:w16cid="http://schemas.microsoft.com/office/word/2016/wordml/cid" xmlns:w16="http://schemas.microsoft.com/office/word/2018/wordml" xmlns:w16sdtdh="http://schemas.microsoft.com/office/word/2020/wordml/sdtdatahash" xmlns:w16se="http://schemas.microsoft.com/office/word/2015/wordml/symex" mc:Ignorable="w14 w15 w16se w16cid w16 w16cex w16sdtdh">
+<w:styles xmlns:mc="http://schemas.openxmlformats.org/markup-compatibility/2006" xmlns:r="http://schemas.openxmlformats.org/officeDocument/2006/relationships" xmlns:w="http://schemas.openxmlformats.org/wordprocessingml/2006/main" xmlns:w14="http://schemas.microsoft.com/office/word/2010/wordml" xmlns:w15="http://schemas.microsoft.com/office/word/2012/wordml" xmlns:w16cid="http://schemas.microsoft.com/office/word/2016/wordml/cid" xmlns:w16se="http://schemas.microsoft.com/office/word/2015/wordml/symex" mc:Ignorable="w14 w15 w16se w16cid">
   <w:docDefaults>
     <w:rPrDefault>
       <w:rPr>
@@ -10407,7 +11042,7 @@
     </w:rPrDefault>
     <w:pPrDefault/>
   </w:docDefaults>
-  <w:latentStyles w:defLockedState="0" w:defUIPriority="99" w:defSemiHidden="0" w:defUnhideWhenUsed="0" w:defQFormat="0" w:count="376">
+  <w:latentStyles w:defLockedState="0" w:defUIPriority="99" w:defSemiHidden="0" w:defUnhideWhenUsed="0" w:defQFormat="0" w:count="375">
     <w:lsdException w:name="Normal" w:uiPriority="0" w:qFormat="1"/>
     <w:lsdException w:name="heading 1" w:uiPriority="9" w:qFormat="1"/>
     <w:lsdException w:name="heading 2" w:semiHidden="1" w:uiPriority="9" w:unhideWhenUsed="1" w:qFormat="1"/>
@@ -10783,7 +11418,6 @@
     <w:lsdException w:name="Smart Hyperlink" w:semiHidden="1" w:unhideWhenUsed="1"/>
     <w:lsdException w:name="Hashtag" w:semiHidden="1" w:unhideWhenUsed="1"/>
     <w:lsdException w:name="Unresolved Mention" w:semiHidden="1" w:unhideWhenUsed="1"/>
-    <w:lsdException w:name="Smart Link" w:semiHidden="1" w:unhideWhenUsed="1"/>
   </w:latentStyles>
   <w:style w:type="paragraph" w:default="1" w:styleId="Normal">
     <w:name w:val="Normal"/>
@@ -11267,7 +11901,7 @@
 </file>
 
 <file path=customXml/itemProps1.xml><?xml version="1.0" encoding="utf-8"?>
-<ds:datastoreItem xmlns:ds="http://schemas.openxmlformats.org/officeDocument/2006/customXml" ds:itemID="{83CF50B7-ACA8-46D2-B134-514864D9E267}">
+<ds:datastoreItem xmlns:ds="http://schemas.openxmlformats.org/officeDocument/2006/customXml" ds:itemID="{A8DF0991-2671-4F23-851C-1C45529371F0}">
   <ds:schemaRefs>
     <ds:schemaRef ds:uri="http://schemas.openxmlformats.org/officeDocument/2006/bibliography"/>
   </ds:schemaRefs>

</xml_diff>

<commit_message>
correct the date updated in file
</commit_message>
<xml_diff>
--- a/Monthly Report Generator SOP.docx
+++ b/Monthly Report Generator SOP.docx
@@ -41,15 +41,24 @@
           <w:i/>
           <w:iCs/>
         </w:rPr>
-        <w:t>2/202</w:t>
+        <w:t>1</w:t>
       </w:r>
       <w:r>
         <w:rPr>
           <w:i/>
           <w:iCs/>
         </w:rPr>
-        <w:t>2</w:t>
-      </w:r>
+        <w:t>/202</w:t>
+      </w:r>
+      <w:r>
+        <w:rPr>
+          <w:i/>
+          <w:iCs/>
+        </w:rPr>
+        <w:t>3</w:t>
+      </w:r>
+      <w:bookmarkStart w:id="0" w:name="_GoBack"/>
+      <w:bookmarkEnd w:id="0"/>
       <w:r>
         <w:rPr>
           <w:i/>
@@ -4011,7 +4020,7 @@
               </wp:anchor>
             </w:drawing>
           </mc:Choice>
-          <mc:Fallback xmlns:w16sdtdh="http://schemas.microsoft.com/office/word/2020/wordml/sdtdatahash" xmlns:w16="http://schemas.microsoft.com/office/word/2018/wordml" xmlns:w16cex="http://schemas.microsoft.com/office/word/2018/wordml/cex">
+          <mc:Fallback xmlns:w16cex="http://schemas.microsoft.com/office/word/2018/wordml/cex" xmlns:w16="http://schemas.microsoft.com/office/word/2018/wordml" xmlns:w16sdtdh="http://schemas.microsoft.com/office/word/2020/wordml/sdtdatahash">
             <w:pict>
               <v:shapetype w14:anchorId="6F599A35" id="_x0000_t32" coordsize="21600,21600" o:spt="32" o:oned="t" path="m,l21600,21600e" filled="f">
                 <v:path arrowok="t" fillok="f" o:connecttype="none"/>
@@ -4091,7 +4100,7 @@
               </wp:anchor>
             </w:drawing>
           </mc:Choice>
-          <mc:Fallback xmlns:w16sdtdh="http://schemas.microsoft.com/office/word/2020/wordml/sdtdatahash" xmlns:w16="http://schemas.microsoft.com/office/word/2018/wordml" xmlns:w16cex="http://schemas.microsoft.com/office/word/2018/wordml/cex">
+          <mc:Fallback xmlns:w16cex="http://schemas.microsoft.com/office/word/2018/wordml/cex" xmlns:w16="http://schemas.microsoft.com/office/word/2018/wordml" xmlns:w16sdtdh="http://schemas.microsoft.com/office/word/2020/wordml/sdtdatahash">
             <w:pict>
               <v:rect w14:anchorId="4BCA7DF6" id="Rectangle 6" o:spid="_x0000_s1026" style="position:absolute;margin-left:52.8pt;margin-top:237.6pt;width:51.9pt;height:12.3pt;z-index:251659264;visibility:visible;mso-wrap-style:square;mso-wrap-distance-left:9pt;mso-wrap-distance-top:0;mso-wrap-distance-right:9pt;mso-wrap-distance-bottom:0;mso-position-horizontal:absolute;mso-position-horizontal-relative:text;mso-position-vertical:absolute;mso-position-vertical-relative:text;v-text-anchor:middle" o:gfxdata="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" filled="f" strokecolor="red" strokeweight="1pt"/>
             </w:pict>
@@ -4291,7 +4300,7 @@
               </wp:anchor>
             </w:drawing>
           </mc:Choice>
-          <mc:Fallback xmlns:w16sdtdh="http://schemas.microsoft.com/office/word/2020/wordml/sdtdatahash" xmlns:w16="http://schemas.microsoft.com/office/word/2018/wordml" xmlns:w16cex="http://schemas.microsoft.com/office/word/2018/wordml/cex">
+          <mc:Fallback xmlns:w16cex="http://schemas.microsoft.com/office/word/2018/wordml/cex" xmlns:w16="http://schemas.microsoft.com/office/word/2018/wordml" xmlns:w16sdtdh="http://schemas.microsoft.com/office/word/2020/wordml/sdtdatahash">
             <w:pict>
               <v:rect w14:anchorId="098129BC" id="Rectangle 17" o:spid="_x0000_s1026" style="position:absolute;margin-left:69pt;margin-top:234.3pt;width:162.9pt;height:9pt;z-index:251668480;visibility:visible;mso-wrap-style:square;mso-wrap-distance-left:9pt;mso-wrap-distance-top:0;mso-wrap-distance-right:9pt;mso-wrap-distance-bottom:0;mso-position-horizontal:absolute;mso-position-horizontal-relative:text;mso-position-vertical:absolute;mso-position-vertical-relative:text;v-text-anchor:middle" o:gfxdata="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" filled="f" strokecolor="red" strokeweight="1pt"/>
             </w:pict>
@@ -4365,7 +4374,7 @@
               </wp:anchor>
             </w:drawing>
           </mc:Choice>
-          <mc:Fallback xmlns:w16sdtdh="http://schemas.microsoft.com/office/word/2020/wordml/sdtdatahash" xmlns:w16="http://schemas.microsoft.com/office/word/2018/wordml" xmlns:w16cex="http://schemas.microsoft.com/office/word/2018/wordml/cex">
+          <mc:Fallback xmlns:w16cex="http://schemas.microsoft.com/office/word/2018/wordml/cex" xmlns:w16="http://schemas.microsoft.com/office/word/2018/wordml" xmlns:w16sdtdh="http://schemas.microsoft.com/office/word/2020/wordml/sdtdatahash">
             <w:pict>
               <v:rect w14:anchorId="31A4E9B9" id="Rectangle 16" o:spid="_x0000_s1026" style="position:absolute;margin-left:67.5pt;margin-top:186.3pt;width:162.9pt;height:9pt;z-index:251666432;visibility:visible;mso-wrap-style:square;mso-wrap-distance-left:9pt;mso-wrap-distance-top:0;mso-wrap-distance-right:9pt;mso-wrap-distance-bottom:0;mso-position-horizontal:absolute;mso-position-horizontal-relative:text;mso-position-vertical:absolute;mso-position-vertical-relative:text;v-text-anchor:middle" o:gfxdata="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" filled="f" strokecolor="red" strokeweight="1pt"/>
             </w:pict>
@@ -4439,7 +4448,7 @@
               </wp:anchor>
             </w:drawing>
           </mc:Choice>
-          <mc:Fallback xmlns:w16sdtdh="http://schemas.microsoft.com/office/word/2020/wordml/sdtdatahash" xmlns:w16="http://schemas.microsoft.com/office/word/2018/wordml" xmlns:w16cex="http://schemas.microsoft.com/office/word/2018/wordml/cex">
+          <mc:Fallback xmlns:w16cex="http://schemas.microsoft.com/office/word/2018/wordml/cex" xmlns:w16="http://schemas.microsoft.com/office/word/2018/wordml" xmlns:w16sdtdh="http://schemas.microsoft.com/office/word/2020/wordml/sdtdatahash">
             <w:pict>
               <v:rect w14:anchorId="68D73E9F" id="Rectangle 15" o:spid="_x0000_s1026" style="position:absolute;margin-left:69pt;margin-top:138.3pt;width:162.9pt;height:9pt;z-index:251664384;visibility:visible;mso-wrap-style:square;mso-wrap-distance-left:9pt;mso-wrap-distance-top:0;mso-wrap-distance-right:9pt;mso-wrap-distance-bottom:0;mso-position-horizontal:absolute;mso-position-horizontal-relative:text;mso-position-vertical:absolute;mso-position-vertical-relative:text;v-text-anchor:middle" o:gfxdata="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" filled="f" strokecolor="red" strokeweight="1pt"/>
             </w:pict>
@@ -4516,7 +4525,7 @@
               </wp:anchor>
             </w:drawing>
           </mc:Choice>
-          <mc:Fallback xmlns:w16sdtdh="http://schemas.microsoft.com/office/word/2020/wordml/sdtdatahash" xmlns:w16="http://schemas.microsoft.com/office/word/2018/wordml" xmlns:w16cex="http://schemas.microsoft.com/office/word/2018/wordml/cex">
+          <mc:Fallback xmlns:w16cex="http://schemas.microsoft.com/office/word/2018/wordml/cex" xmlns:w16="http://schemas.microsoft.com/office/word/2018/wordml" xmlns:w16sdtdh="http://schemas.microsoft.com/office/word/2020/wordml/sdtdatahash">
             <w:pict>
               <v:rect w14:anchorId="12972042" id="Rectangle 14" o:spid="_x0000_s1026" style="position:absolute;margin-left:54pt;margin-top:57.3pt;width:48.6pt;height:22.5pt;z-index:251663360;visibility:visible;mso-wrap-style:square;mso-width-percent:0;mso-wrap-distance-left:9pt;mso-wrap-distance-top:0;mso-wrap-distance-right:9pt;mso-wrap-distance-bottom:0;mso-position-horizontal:absolute;mso-position-horizontal-relative:text;mso-position-vertical:absolute;mso-position-vertical-relative:text;mso-width-percent:0;mso-width-relative:margin;v-text-anchor:middle" o:gfxdata="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" filled="f" strokecolor="red" strokeweight="1pt"/>
             </w:pict>
@@ -4590,7 +4599,7 @@
               </wp:anchor>
             </w:drawing>
           </mc:Choice>
-          <mc:Fallback xmlns:w16sdtdh="http://schemas.microsoft.com/office/word/2020/wordml/sdtdatahash" xmlns:w16="http://schemas.microsoft.com/office/word/2018/wordml" xmlns:w16cex="http://schemas.microsoft.com/office/word/2018/wordml/cex">
+          <mc:Fallback xmlns:w16cex="http://schemas.microsoft.com/office/word/2018/wordml/cex" xmlns:w16="http://schemas.microsoft.com/office/word/2018/wordml" xmlns:w16sdtdh="http://schemas.microsoft.com/office/word/2020/wordml/sdtdatahash">
             <w:pict>
               <v:rect w14:anchorId="183EEC8B" id="Rectangle 13" o:spid="_x0000_s1026" style="position:absolute;margin-left:55.2pt;margin-top:23.7pt;width:52.2pt;height:22.5pt;z-index:251661312;visibility:visible;mso-wrap-style:square;mso-wrap-distance-left:9pt;mso-wrap-distance-top:0;mso-wrap-distance-right:9pt;mso-wrap-distance-bottom:0;mso-position-horizontal:absolute;mso-position-horizontal-relative:text;mso-position-vertical:absolute;mso-position-vertical-relative:text;v-text-anchor:middle" o:gfxdata="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" filled="f" strokecolor="red" strokeweight="1pt"/>
             </w:pict>
@@ -4856,7 +4865,7 @@
               </wp:anchor>
             </w:drawing>
           </mc:Choice>
-          <mc:Fallback xmlns:w16sdtdh="http://schemas.microsoft.com/office/word/2020/wordml/sdtdatahash" xmlns:w16="http://schemas.microsoft.com/office/word/2018/wordml" xmlns:w16cex="http://schemas.microsoft.com/office/word/2018/wordml/cex">
+          <mc:Fallback xmlns:w16cex="http://schemas.microsoft.com/office/word/2018/wordml/cex" xmlns:w16="http://schemas.microsoft.com/office/word/2018/wordml" xmlns:w16sdtdh="http://schemas.microsoft.com/office/word/2020/wordml/sdtdatahash">
             <w:pict>
               <v:shape w14:anchorId="17C6E850" id="Straight Arrow Connector 20" o:spid="_x0000_s1026" type="#_x0000_t32" style="position:absolute;margin-left:77.4pt;margin-top:233.4pt;width:27.9pt;height:4.5pt;flip:x;z-index:251670528;visibility:visible;mso-wrap-style:square;mso-wrap-distance-left:9pt;mso-wrap-distance-top:0;mso-wrap-distance-right:9pt;mso-wrap-distance-bottom:0;mso-position-horizontal:absolute;mso-position-horizontal-relative:text;mso-position-vertical:absolute;mso-position-vertical-relative:text" o:gfxdata="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" strokecolor="red" strokeweight=".5pt">
                 <v:stroke endarrow="block" joinstyle="miter"/>
@@ -4934,7 +4943,7 @@
               </wp:anchor>
             </w:drawing>
           </mc:Choice>
-          <mc:Fallback xmlns:w16sdtdh="http://schemas.microsoft.com/office/word/2020/wordml/sdtdatahash" xmlns:w16="http://schemas.microsoft.com/office/word/2018/wordml" xmlns:w16cex="http://schemas.microsoft.com/office/word/2018/wordml/cex">
+          <mc:Fallback xmlns:w16cex="http://schemas.microsoft.com/office/word/2018/wordml/cex" xmlns:w16="http://schemas.microsoft.com/office/word/2018/wordml" xmlns:w16sdtdh="http://schemas.microsoft.com/office/word/2020/wordml/sdtdatahash">
             <w:pict>
               <v:rect w14:anchorId="3C96EB68" id="Rectangle 19" o:spid="_x0000_s1026" style="position:absolute;margin-left:54pt;margin-top:234pt;width:16.8pt;height:10.05pt;z-index:251669504;visibility:visible;mso-wrap-style:square;mso-wrap-distance-left:9pt;mso-wrap-distance-top:0;mso-wrap-distance-right:9pt;mso-wrap-distance-bottom:0;mso-position-horizontal:absolute;mso-position-horizontal-relative:text;mso-position-vertical:absolute;mso-position-vertical-relative:text;v-text-anchor:middle" o:gfxdata="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" filled="f" strokecolor="red" strokeweight="1pt"/>
             </w:pict>
@@ -5567,10 +5576,7 @@
           </w:tcPr>
           <w:p>
             <w:r>
-              <w:t xml:space="preserve">Copies from &lt;source&gt; to &lt;destination&gt;. Can use remote source and/or destination. </w:t>
-            </w:r>
-            <w:r>
-              <w:t>Use -r to copy a directory</w:t>
+              <w:t>Copies from &lt;source&gt; to &lt;destination&gt;. Can use remote source and/or destination. Use -r to copy a directory</w:t>
             </w:r>
           </w:p>
         </w:tc>
@@ -6198,10 +6204,7 @@
         <w:t>/</w:t>
       </w:r>
     </w:p>
-    <w:p>
-      <w:bookmarkStart w:id="0" w:name="_GoBack"/>
-      <w:bookmarkEnd w:id="0"/>
-    </w:p>
+    <w:p/>
     <w:p>
       <w:pPr>
         <w:pStyle w:val="ListParagraph"/>
@@ -11901,7 +11904,7 @@
 </file>
 
 <file path=customXml/itemProps1.xml><?xml version="1.0" encoding="utf-8"?>
-<ds:datastoreItem xmlns:ds="http://schemas.openxmlformats.org/officeDocument/2006/customXml" ds:itemID="{A8DF0991-2671-4F23-851C-1C45529371F0}">
+<ds:datastoreItem xmlns:ds="http://schemas.openxmlformats.org/officeDocument/2006/customXml" ds:itemID="{F4818471-4903-423B-95AF-F008A76175ED}">
   <ds:schemaRefs>
     <ds:schemaRef ds:uri="http://schemas.openxmlformats.org/officeDocument/2006/bibliography"/>
   </ds:schemaRefs>

</xml_diff>